<commit_message>
Add UAT report and Robot Framework test scripts for Lab 4
</commit_message>
<xml_diff>
--- a/Lab4_TestScript.docx
+++ b/Lab4_TestScript.docx
@@ -4,7 +4,7 @@
   <w:body>
     <w:p>
       <w:pPr>
-        <w:pStyle w:val="ListParagraph"/>
+        <w:pStyle w:val="a7"/>
         <w:numPr>
           <w:ilvl w:val="0"/>
           <w:numId w:val="1"/>
@@ -48,7 +48,7 @@
     </w:p>
     <w:p>
       <w:pPr>
-        <w:pStyle w:val="ListParagraph"/>
+        <w:pStyle w:val="a7"/>
         <w:numPr>
           <w:ilvl w:val="1"/>
           <w:numId w:val="2"/>
@@ -90,7 +90,7 @@
     </w:p>
     <w:p>
       <w:pPr>
-        <w:pStyle w:val="ListParagraph"/>
+        <w:pStyle w:val="a7"/>
         <w:ind w:left="0" w:firstLine="720"/>
         <w:jc w:val="thaiDistribute"/>
         <w:rPr>
@@ -211,7 +211,7 @@
     </w:p>
     <w:p>
       <w:pPr>
-        <w:pStyle w:val="ListParagraph"/>
+        <w:pStyle w:val="a7"/>
         <w:numPr>
           <w:ilvl w:val="1"/>
           <w:numId w:val="2"/>
@@ -254,7 +254,7 @@
     </w:p>
     <w:p>
       <w:pPr>
-        <w:pStyle w:val="ListParagraph"/>
+        <w:pStyle w:val="a7"/>
         <w:ind w:left="0" w:firstLine="720"/>
         <w:jc w:val="thaiDistribute"/>
         <w:rPr>
@@ -466,7 +466,7 @@
     </w:p>
     <w:p>
       <w:pPr>
-        <w:pStyle w:val="ListParagraph"/>
+        <w:pStyle w:val="a7"/>
         <w:numPr>
           <w:ilvl w:val="0"/>
           <w:numId w:val="1"/>
@@ -528,7 +528,7 @@
     </w:p>
     <w:p>
       <w:pPr>
-        <w:pStyle w:val="ListParagraph"/>
+        <w:pStyle w:val="a7"/>
         <w:spacing w:after="120" w:line="240" w:lineRule="auto"/>
         <w:ind w:left="0" w:firstLine="720"/>
         <w:jc w:val="thaiDistribute"/>
@@ -649,7 +649,7 @@
     </w:p>
     <w:p>
       <w:pPr>
-        <w:pStyle w:val="ListParagraph"/>
+        <w:pStyle w:val="a7"/>
         <w:numPr>
           <w:ilvl w:val="0"/>
           <w:numId w:val="10"/>
@@ -715,7 +715,7 @@
     </w:p>
     <w:p>
       <w:pPr>
-        <w:pStyle w:val="ListParagraph"/>
+        <w:pStyle w:val="a7"/>
         <w:numPr>
           <w:ilvl w:val="0"/>
           <w:numId w:val="10"/>
@@ -761,7 +761,7 @@
     </w:p>
     <w:p>
       <w:pPr>
-        <w:pStyle w:val="ListParagraph"/>
+        <w:pStyle w:val="a7"/>
         <w:numPr>
           <w:ilvl w:val="0"/>
           <w:numId w:val="10"/>
@@ -1012,7 +1012,7 @@
     </w:p>
     <w:p>
       <w:pPr>
-        <w:pStyle w:val="ListParagraph"/>
+        <w:pStyle w:val="a7"/>
         <w:numPr>
           <w:ilvl w:val="0"/>
           <w:numId w:val="11"/>
@@ -1038,7 +1038,7 @@
     </w:p>
     <w:p>
       <w:pPr>
-        <w:pStyle w:val="ListParagraph"/>
+        <w:pStyle w:val="a7"/>
         <w:numPr>
           <w:ilvl w:val="0"/>
           <w:numId w:val="11"/>
@@ -1064,7 +1064,7 @@
     </w:p>
     <w:p>
       <w:pPr>
-        <w:pStyle w:val="ListParagraph"/>
+        <w:pStyle w:val="a7"/>
         <w:numPr>
           <w:ilvl w:val="0"/>
           <w:numId w:val="11"/>
@@ -1100,7 +1100,7 @@
     </w:p>
     <w:p>
       <w:pPr>
-        <w:pStyle w:val="ListParagraph"/>
+        <w:pStyle w:val="a7"/>
         <w:numPr>
           <w:ilvl w:val="0"/>
           <w:numId w:val="11"/>
@@ -1126,7 +1126,7 @@
     </w:p>
     <w:p>
       <w:pPr>
-        <w:pStyle w:val="ListParagraph"/>
+        <w:pStyle w:val="a7"/>
         <w:numPr>
           <w:ilvl w:val="0"/>
           <w:numId w:val="11"/>
@@ -1152,7 +1152,7 @@
     </w:p>
     <w:p>
       <w:pPr>
-        <w:pStyle w:val="ListParagraph"/>
+        <w:pStyle w:val="a7"/>
         <w:numPr>
           <w:ilvl w:val="0"/>
           <w:numId w:val="1"/>
@@ -1195,7 +1195,7 @@
     </w:p>
     <w:p>
       <w:pPr>
-        <w:pStyle w:val="ListParagraph"/>
+        <w:pStyle w:val="a7"/>
         <w:ind w:left="360"/>
         <w:rPr>
           <w:rFonts w:ascii="TH SarabunPSK" w:hAnsi="TH SarabunPSK" w:cs="TH SarabunPSK"/>
@@ -1260,8 +1260,8 @@
     </w:p>
     <w:p>
       <w:pPr>
-        <w:pStyle w:val="ListParagraph"/>
-        <w:ind w:left="360"/>
+        <w:pStyle w:val="a7"/>
+        <w:spacing w:before="240" w:line="240" w:lineRule="auto"/>
         <w:rPr>
           <w:rFonts w:ascii="TH SarabunPSK" w:hAnsi="TH SarabunPSK" w:cs="TH SarabunPSK"/>
           <w:sz w:val="32"/>
@@ -1270,37 +1270,112 @@
       </w:pPr>
       <w:r>
         <w:rPr>
-          <w:rFonts w:ascii="TH SarabunPSK" w:hAnsi="TH SarabunPSK" w:cs="TH SarabunPSK" w:hint="cs"/>
-          <w:sz w:val="32"/>
-          <w:szCs w:val="32"/>
-        </w:rPr>
-        <w:t>______________________________________________________________________________________________________________________________________________________________</w:t>
-      </w:r>
-      <w:r>
-        <w:rPr>
-          <w:rFonts w:ascii="TH SarabunPSK" w:hAnsi="TH SarabunPSK" w:cs="TH SarabunPSK" w:hint="cs"/>
-          <w:sz w:val="32"/>
-          <w:szCs w:val="32"/>
-        </w:rPr>
-        <w:lastRenderedPageBreak/>
-        <w:t>______________________________________________________________________________________________________________________________________________________________</w:t>
+          <w:rFonts w:ascii="TH SarabunPSK" w:hAnsi="TH SarabunPSK" w:cs="TH SarabunPSK"/>
+          <w:sz w:val="32"/>
+          <w:szCs w:val="32"/>
+        </w:rPr>
+        <w:t xml:space="preserve">CPU: Intel Core i5-12450HX </w:t>
       </w:r>
     </w:p>
     <w:p>
       <w:pPr>
-        <w:pStyle w:val="ListParagraph"/>
+        <w:pStyle w:val="a7"/>
         <w:spacing w:before="240" w:line="240" w:lineRule="auto"/>
-        <w:ind w:left="357"/>
         <w:rPr>
           <w:rFonts w:ascii="TH SarabunPSK" w:hAnsi="TH SarabunPSK" w:cs="TH SarabunPSK"/>
           <w:sz w:val="32"/>
           <w:szCs w:val="32"/>
         </w:rPr>
       </w:pPr>
+      <w:r>
+        <w:rPr>
+          <w:rFonts w:ascii="TH SarabunPSK" w:hAnsi="TH SarabunPSK" w:cs="TH SarabunPSK"/>
+          <w:sz w:val="32"/>
+          <w:szCs w:val="32"/>
+        </w:rPr>
+        <w:t>GPU: NVIDIA GeForce RTX 3050 Laptop GPU (6GB GDDR6)</w:t>
+      </w:r>
     </w:p>
     <w:p>
       <w:pPr>
-        <w:pStyle w:val="ListParagraph"/>
+        <w:pStyle w:val="a7"/>
+        <w:spacing w:before="240" w:line="240" w:lineRule="auto"/>
+        <w:rPr>
+          <w:rFonts w:ascii="TH SarabunPSK" w:hAnsi="TH SarabunPSK" w:cs="TH SarabunPSK"/>
+          <w:sz w:val="32"/>
+          <w:szCs w:val="32"/>
+        </w:rPr>
+      </w:pPr>
+      <w:r>
+        <w:rPr>
+          <w:rFonts w:ascii="TH SarabunPSK" w:hAnsi="TH SarabunPSK" w:cs="TH SarabunPSK"/>
+          <w:sz w:val="32"/>
+          <w:szCs w:val="32"/>
+        </w:rPr>
+        <w:t xml:space="preserve">RAM: 8GB DDR5 </w:t>
+      </w:r>
+    </w:p>
+    <w:p>
+      <w:pPr>
+        <w:pStyle w:val="a7"/>
+        <w:spacing w:before="240" w:line="240" w:lineRule="auto"/>
+        <w:rPr>
+          <w:rFonts w:ascii="TH SarabunPSK" w:hAnsi="TH SarabunPSK" w:cs="TH SarabunPSK"/>
+          <w:sz w:val="32"/>
+          <w:szCs w:val="32"/>
+        </w:rPr>
+      </w:pPr>
+      <w:r>
+        <w:rPr>
+          <w:rFonts w:ascii="TH SarabunPSK" w:hAnsi="TH SarabunPSK" w:cs="TH SarabunPSK"/>
+          <w:sz w:val="32"/>
+          <w:szCs w:val="32"/>
+        </w:rPr>
+        <w:t>Storage: 512GB SSD PCIe Gen4</w:t>
+      </w:r>
+    </w:p>
+    <w:p>
+      <w:pPr>
+        <w:pStyle w:val="a7"/>
+        <w:spacing w:before="240" w:line="240" w:lineRule="auto"/>
+        <w:rPr>
+          <w:rFonts w:ascii="TH SarabunPSK" w:hAnsi="TH SarabunPSK" w:cs="TH SarabunPSK"/>
+          <w:sz w:val="32"/>
+          <w:szCs w:val="32"/>
+        </w:rPr>
+      </w:pPr>
+      <w:r>
+        <w:rPr>
+          <w:rFonts w:ascii="TH SarabunPSK" w:hAnsi="TH SarabunPSK" w:cs="TH SarabunPSK"/>
+          <w:sz w:val="32"/>
+          <w:szCs w:val="32"/>
+        </w:rPr>
+        <w:lastRenderedPageBreak/>
+        <w:t>Display: 15.6" FHD (1920x1080) IPS, 144Hz, 100% sRGB</w:t>
+      </w:r>
+    </w:p>
+    <w:p>
+      <w:pPr>
+        <w:pStyle w:val="a7"/>
+        <w:spacing w:before="240" w:line="240" w:lineRule="auto"/>
+        <w:rPr>
+          <w:rFonts w:ascii="TH SarabunPSK" w:hAnsi="TH SarabunPSK" w:cs="TH SarabunPSK" w:hint="cs"/>
+          <w:sz w:val="32"/>
+          <w:szCs w:val="32"/>
+        </w:rPr>
+      </w:pPr>
+      <w:r>
+        <w:rPr>
+          <w:rFonts w:ascii="TH SarabunPSK" w:hAnsi="TH SarabunPSK" w:cs="TH SarabunPSK"/>
+          <w:sz w:val="32"/>
+          <w:szCs w:val="32"/>
+        </w:rPr>
+        <w:t>OS: Windows 11 Home</w:t>
+      </w:r>
+    </w:p>
+    <w:p>
+      <w:pPr>
+        <w:pStyle w:val="a7"/>
         <w:spacing w:before="240" w:line="240" w:lineRule="auto"/>
         <w:ind w:left="357"/>
         <w:rPr>
@@ -1367,8 +1442,9 @@
     </w:p>
     <w:p>
       <w:pPr>
-        <w:pStyle w:val="ListParagraph"/>
-        <w:ind w:left="360"/>
+        <w:pStyle w:val="a7"/>
+        <w:spacing w:before="240" w:line="240" w:lineRule="auto"/>
+        <w:ind w:left="357"/>
         <w:rPr>
           <w:rFonts w:ascii="TH SarabunPSK" w:hAnsi="TH SarabunPSK" w:cs="TH SarabunPSK"/>
           <w:sz w:val="32"/>
@@ -1378,17 +1454,133 @@
       </w:pPr>
       <w:r>
         <w:rPr>
-          <w:rFonts w:ascii="TH SarabunPSK" w:hAnsi="TH SarabunPSK" w:cs="TH SarabunPSK" w:hint="cs"/>
+          <w:rFonts w:ascii="TH SarabunPSK" w:hAnsi="TH SarabunPSK" w:cs="TH SarabunPSK"/>
           <w:sz w:val="32"/>
           <w:szCs w:val="32"/>
           <w:lang w:bidi="th-TH"/>
         </w:rPr>
-        <w:t>___________________________________________________________________________________________________________________________________________________________________________________________________________________________________________________________________________________________________________________________________________________________________________________________________________</w:t>
+        <w:tab/>
+        <w:t>1.Notepad++</w:t>
       </w:r>
     </w:p>
     <w:p>
       <w:pPr>
-        <w:pStyle w:val="ListParagraph"/>
+        <w:pStyle w:val="a7"/>
+        <w:spacing w:before="240" w:line="240" w:lineRule="auto"/>
+        <w:ind w:left="357"/>
+        <w:rPr>
+          <w:rFonts w:ascii="TH SarabunPSK" w:hAnsi="TH SarabunPSK" w:cs="TH SarabunPSK"/>
+          <w:sz w:val="32"/>
+          <w:szCs w:val="32"/>
+          <w:lang w:bidi="th-TH"/>
+        </w:rPr>
+      </w:pPr>
+      <w:r>
+        <w:rPr>
+          <w:rFonts w:ascii="TH SarabunPSK" w:hAnsi="TH SarabunPSK" w:cs="TH SarabunPSK"/>
+          <w:sz w:val="32"/>
+          <w:szCs w:val="32"/>
+          <w:lang w:bidi="th-TH"/>
+        </w:rPr>
+        <w:tab/>
+      </w:r>
+      <w:r>
+        <w:rPr>
+          <w:rFonts w:ascii="TH SarabunPSK" w:hAnsi="TH SarabunPSK" w:cs="TH SarabunPSK"/>
+          <w:sz w:val="32"/>
+          <w:szCs w:val="32"/>
+          <w:lang w:bidi="th-TH"/>
+        </w:rPr>
+        <w:t>Python 3.11.9</w:t>
+      </w:r>
+    </w:p>
+    <w:p>
+      <w:pPr>
+        <w:pStyle w:val="a7"/>
+        <w:spacing w:before="240" w:line="240" w:lineRule="auto"/>
+        <w:ind w:left="357"/>
+        <w:rPr>
+          <w:rFonts w:ascii="TH SarabunPSK" w:hAnsi="TH SarabunPSK" w:cs="TH SarabunPSK"/>
+          <w:sz w:val="32"/>
+          <w:szCs w:val="32"/>
+          <w:lang w:bidi="th-TH"/>
+        </w:rPr>
+      </w:pPr>
+      <w:r>
+        <w:rPr>
+          <w:rFonts w:ascii="TH SarabunPSK" w:hAnsi="TH SarabunPSK" w:cs="TH SarabunPSK"/>
+          <w:sz w:val="32"/>
+          <w:szCs w:val="32"/>
+          <w:lang w:bidi="th-TH"/>
+        </w:rPr>
+        <w:tab/>
+      </w:r>
+      <w:r>
+        <w:rPr>
+          <w:rFonts w:ascii="TH SarabunPSK" w:hAnsi="TH SarabunPSK" w:cs="TH SarabunPSK"/>
+          <w:sz w:val="32"/>
+          <w:szCs w:val="32"/>
+          <w:lang w:bidi="th-TH"/>
+        </w:rPr>
+        <w:t>Robot Framework 7.4.1</w:t>
+      </w:r>
+    </w:p>
+    <w:p>
+      <w:pPr>
+        <w:pStyle w:val="a7"/>
+        <w:spacing w:before="240" w:line="240" w:lineRule="auto"/>
+        <w:ind w:left="357"/>
+        <w:rPr>
+          <w:rFonts w:ascii="TH SarabunPSK" w:hAnsi="TH SarabunPSK" w:cs="TH SarabunPSK"/>
+          <w:sz w:val="32"/>
+          <w:szCs w:val="32"/>
+          <w:lang w:bidi="th-TH"/>
+        </w:rPr>
+      </w:pPr>
+      <w:r>
+        <w:rPr>
+          <w:rFonts w:ascii="TH SarabunPSK" w:hAnsi="TH SarabunPSK" w:cs="TH SarabunPSK"/>
+          <w:sz w:val="32"/>
+          <w:szCs w:val="32"/>
+          <w:lang w:bidi="th-TH"/>
+        </w:rPr>
+        <w:tab/>
+      </w:r>
+      <w:r>
+        <w:rPr>
+          <w:rFonts w:ascii="TH SarabunPSK" w:hAnsi="TH SarabunPSK" w:cs="TH SarabunPSK"/>
+          <w:sz w:val="32"/>
+          <w:szCs w:val="32"/>
+          <w:lang w:bidi="th-TH"/>
+        </w:rPr>
+        <w:t>Chrome 143.0.7499.169</w:t>
+      </w:r>
+    </w:p>
+    <w:p>
+      <w:pPr>
+        <w:pStyle w:val="a7"/>
+        <w:spacing w:before="240" w:line="240" w:lineRule="auto"/>
+        <w:ind w:left="357"/>
+        <w:rPr>
+          <w:rFonts w:ascii="TH SarabunPSK" w:hAnsi="TH SarabunPSK" w:cs="TH SarabunPSK"/>
+          <w:sz w:val="32"/>
+          <w:szCs w:val="32"/>
+          <w:lang w:bidi="th-TH"/>
+        </w:rPr>
+      </w:pPr>
+      <w:r>
+        <w:rPr>
+          <w:rFonts w:ascii="TH SarabunPSK" w:hAnsi="TH SarabunPSK" w:cs="TH SarabunPSK"/>
+          <w:sz w:val="32"/>
+          <w:szCs w:val="32"/>
+          <w:lang w:bidi="th-TH"/>
+        </w:rPr>
+        <w:tab/>
+      </w:r>
+    </w:p>
+    <w:p>
+      <w:pPr>
+        <w:pStyle w:val="a7"/>
         <w:ind w:left="360"/>
         <w:rPr>
           <w:rFonts w:ascii="TH SarabunPSK" w:hAnsi="TH SarabunPSK" w:cs="TH SarabunPSK"/>
@@ -1457,27 +1649,60 @@
     </w:p>
     <w:p>
       <w:pPr>
-        <w:pStyle w:val="ListParagraph"/>
+        <w:pStyle w:val="a7"/>
         <w:ind w:left="360"/>
         <w:rPr>
+          <w:rFonts w:ascii="TH SarabunPSK" w:hAnsi="TH SarabunPSK" w:cs="TH SarabunPSK" w:hint="cs"/>
+          <w:sz w:val="32"/>
+          <w:szCs w:val="32"/>
+          <w:lang w:bidi="th-TH"/>
+        </w:rPr>
+      </w:pPr>
+      <w:r>
+        <w:rPr>
+          <w:rFonts w:ascii="TH SarabunPSK" w:hAnsi="TH SarabunPSK" w:cs="TH SarabunPSK" w:hint="cs"/>
+          <w:sz w:val="32"/>
+          <w:szCs w:val="32"/>
+          <w:cs/>
+          <w:lang w:bidi="th-TH"/>
+        </w:rPr>
+        <w:t>นายกิตติพง</w:t>
+      </w:r>
+      <w:proofErr w:type="spellStart"/>
+      <w:r>
+        <w:rPr>
+          <w:rFonts w:ascii="TH SarabunPSK" w:hAnsi="TH SarabunPSK" w:cs="TH SarabunPSK" w:hint="cs"/>
+          <w:sz w:val="32"/>
+          <w:szCs w:val="32"/>
+          <w:cs/>
+          <w:lang w:bidi="th-TH"/>
+        </w:rPr>
+        <w:t>ษ์</w:t>
+      </w:r>
+      <w:proofErr w:type="spellEnd"/>
+      <w:r>
+        <w:rPr>
+          <w:rFonts w:ascii="TH SarabunPSK" w:hAnsi="TH SarabunPSK" w:cs="TH SarabunPSK" w:hint="cs"/>
+          <w:sz w:val="32"/>
+          <w:szCs w:val="32"/>
+          <w:cs/>
+          <w:lang w:bidi="th-TH"/>
+        </w:rPr>
+        <w:t xml:space="preserve"> โคตรสา </w:t>
+      </w:r>
+      <w:r>
+        <w:rPr>
           <w:rFonts w:ascii="TH SarabunPSK" w:hAnsi="TH SarabunPSK" w:cs="TH SarabunPSK"/>
           <w:sz w:val="32"/>
           <w:szCs w:val="32"/>
-        </w:rPr>
-      </w:pPr>
-      <w:r>
-        <w:rPr>
-          <w:rFonts w:ascii="TH SarabunPSK" w:hAnsi="TH SarabunPSK" w:cs="TH SarabunPSK" w:hint="cs"/>
-          <w:sz w:val="32"/>
-          <w:szCs w:val="32"/>
           <w:lang w:bidi="th-TH"/>
         </w:rPr>
-        <w:t>_____________________________________________________________________________________________________________________________________________________________________________________________________________________________________________</w:t>
+        <w:t>663380588-3</w:t>
       </w:r>
     </w:p>
     <w:p>
       <w:pPr>
-        <w:pStyle w:val="ListParagraph"/>
+        <w:pStyle w:val="a7"/>
         <w:numPr>
           <w:ilvl w:val="0"/>
           <w:numId w:val="1"/>
@@ -1520,7 +1745,7 @@
     </w:p>
     <w:p>
       <w:pPr>
-        <w:pStyle w:val="ListParagraph"/>
+        <w:pStyle w:val="a7"/>
         <w:ind w:left="360"/>
         <w:rPr>
           <w:rFonts w:ascii="TH SarabunPSK" w:hAnsi="TH SarabunPSK" w:cs="TH SarabunPSK"/>
@@ -1589,7 +1814,7 @@
     </w:p>
     <w:p>
       <w:pPr>
-        <w:pStyle w:val="ListParagraph"/>
+        <w:pStyle w:val="a7"/>
         <w:ind w:left="360"/>
         <w:rPr>
           <w:rFonts w:ascii="TH SarabunPSK" w:hAnsi="TH SarabunPSK" w:cs="TH SarabunPSK"/>
@@ -1721,7 +1946,7 @@
     </w:p>
     <w:p>
       <w:pPr>
-        <w:pStyle w:val="ListParagraph"/>
+        <w:pStyle w:val="a7"/>
         <w:ind w:left="360"/>
         <w:rPr>
           <w:rFonts w:ascii="TH SarabunPSK" w:hAnsi="TH SarabunPSK" w:cs="TH SarabunPSK"/>
@@ -1839,7 +2064,7 @@
     </w:p>
     <w:p>
       <w:pPr>
-        <w:pStyle w:val="ListParagraph"/>
+        <w:pStyle w:val="a7"/>
         <w:ind w:left="360"/>
         <w:rPr>
           <w:rFonts w:ascii="TH SarabunPSK" w:hAnsi="TH SarabunPSK" w:cs="TH SarabunPSK"/>
@@ -1919,7 +2144,7 @@
     <w:p>
       <w:pPr>
         <w:rPr>
-          <w:rFonts w:ascii="TH SarabunPSK" w:hAnsi="TH SarabunPSK" w:cs="TH SarabunPSK" w:hint="cs"/>
+          <w:rFonts w:ascii="TH SarabunPSK" w:hAnsi="TH SarabunPSK" w:cs="TH SarabunPSK"/>
           <w:sz w:val="32"/>
           <w:szCs w:val="32"/>
           <w:lang w:bidi="th-TH"/>
@@ -1939,7 +2164,7 @@
     <w:p>
       <w:pPr>
         <w:rPr>
-          <w:rFonts w:ascii="TH SarabunPSK" w:hAnsi="TH SarabunPSK" w:cs="TH SarabunPSK"/>
+          <w:rFonts w:ascii="TH SarabunPSK" w:hAnsi="TH SarabunPSK" w:cs="TH SarabunPSK" w:hint="cs"/>
           <w:sz w:val="32"/>
           <w:szCs w:val="32"/>
           <w:cs/>
@@ -1956,7 +2181,7 @@
     </w:p>
     <w:tbl>
       <w:tblPr>
-        <w:tblStyle w:val="TableGrid"/>
+        <w:tblStyle w:val="a8"/>
         <w:tblW w:w="14130" w:type="dxa"/>
         <w:tblInd w:w="-635" w:type="dxa"/>
         <w:tblLook w:val="04A0" w:firstRow="1" w:lastRow="0" w:firstColumn="1" w:lastColumn="0" w:noHBand="0" w:noVBand="1"/>
@@ -2275,17 +2500,7 @@
                 <w:cs/>
                 <w:lang w:bidi="th-TH"/>
               </w:rPr>
-              <w:t>อบรมเชิงปฏิบั</w:t>
-            </w:r>
-            <w:r>
-              <w:rPr>
-                <w:rFonts w:ascii="TH SarabunPSK" w:hAnsi="TH SarabunPSK" w:cs="TH SarabunPSK" w:hint="cs"/>
-                <w:sz w:val="32"/>
-                <w:szCs w:val="32"/>
-                <w:cs/>
-                <w:lang w:bidi="th-TH"/>
-              </w:rPr>
-              <w:t>ติการ</w:t>
+              <w:t>อบรมเชิงปฏิบัติการ</w:t>
             </w:r>
             <w:r>
               <w:rPr>
@@ -2347,12 +2562,45 @@
           <w:p>
             <w:pPr>
               <w:rPr>
-                <w:rFonts w:ascii="TH SarabunPSK" w:hAnsi="TH SarabunPSK" w:cs="TH SarabunPSK"/>
-                <w:sz w:val="32"/>
-                <w:szCs w:val="32"/>
-                <w:lang w:bidi="th-TH"/>
-              </w:rPr>
-            </w:pPr>
+                <w:rFonts w:ascii="TH SarabunPSK" w:hAnsi="TH SarabunPSK" w:cs="TH SarabunPSK" w:hint="cs"/>
+                <w:sz w:val="32"/>
+                <w:szCs w:val="32"/>
+                <w:cs/>
+                <w:lang w:bidi="th-TH"/>
+              </w:rPr>
+            </w:pPr>
+            <w:r>
+              <w:rPr>
+                <w:rFonts w:ascii="TH SarabunPSK" w:hAnsi="TH SarabunPSK" w:cs="TH SarabunPSK" w:hint="cs"/>
+                <w:sz w:val="32"/>
+                <w:szCs w:val="32"/>
+                <w:cs/>
+                <w:lang w:bidi="th-TH"/>
+              </w:rPr>
+              <w:t>นายกิตติพง</w:t>
+            </w:r>
+            <w:proofErr w:type="spellStart"/>
+            <w:r>
+              <w:rPr>
+                <w:rFonts w:ascii="TH SarabunPSK" w:hAnsi="TH SarabunPSK" w:cs="TH SarabunPSK" w:hint="cs"/>
+                <w:sz w:val="32"/>
+                <w:szCs w:val="32"/>
+                <w:cs/>
+                <w:lang w:bidi="th-TH"/>
+              </w:rPr>
+              <w:t>ษ์</w:t>
+            </w:r>
+            <w:proofErr w:type="spellEnd"/>
+            <w:r>
+              <w:rPr>
+                <w:rFonts w:ascii="TH SarabunPSK" w:hAnsi="TH SarabunPSK" w:cs="TH SarabunPSK" w:hint="cs"/>
+                <w:sz w:val="32"/>
+                <w:szCs w:val="32"/>
+                <w:cs/>
+                <w:lang w:bidi="th-TH"/>
+              </w:rPr>
+              <w:t xml:space="preserve"> โคตรสา</w:t>
+            </w:r>
           </w:p>
         </w:tc>
       </w:tr>
@@ -2717,6 +2965,15 @@
                 <w:lang w:bidi="th-TH"/>
               </w:rPr>
             </w:pPr>
+            <w:r>
+              <w:rPr>
+                <w:rFonts w:ascii="TH SarabunPSK" w:hAnsi="TH SarabunPSK" w:cs="TH SarabunPSK"/>
+                <w:sz w:val="32"/>
+                <w:szCs w:val="32"/>
+                <w:lang w:bidi="th-TH"/>
+              </w:rPr>
+              <w:t>2/1/2569</w:t>
+            </w:r>
           </w:p>
         </w:tc>
       </w:tr>
@@ -3815,6 +4072,44 @@
                 <w:lang w:bidi="th-TH"/>
               </w:rPr>
             </w:pPr>
+            <w:r>
+              <w:rPr>
+                <w:rFonts w:ascii="TH SarabunPSK" w:hAnsi="TH SarabunPSK" w:cs="TH SarabunPSK" w:hint="cs"/>
+                <w:sz w:val="32"/>
+                <w:szCs w:val="32"/>
+                <w:cs/>
+                <w:lang w:bidi="th-TH"/>
+              </w:rPr>
+              <w:t xml:space="preserve">แสดงหน้า </w:t>
+            </w:r>
+            <w:r>
+              <w:rPr>
+                <w:rFonts w:ascii="TH SarabunPSK" w:hAnsi="TH SarabunPSK" w:cs="TH SarabunPSK"/>
+                <w:sz w:val="32"/>
+                <w:szCs w:val="32"/>
+                <w:lang w:bidi="th-TH"/>
+              </w:rPr>
+              <w:t>Workshop</w:t>
+            </w:r>
+            <w:r>
+              <w:rPr>
+                <w:rFonts w:ascii="TH SarabunPSK" w:hAnsi="TH SarabunPSK" w:cs="TH SarabunPSK" w:hint="cs"/>
+                <w:sz w:val="32"/>
+                <w:szCs w:val="32"/>
+                <w:cs/>
+                <w:lang w:bidi="th-TH"/>
+              </w:rPr>
+              <w:t xml:space="preserve"> </w:t>
+            </w:r>
+            <w:r>
+              <w:rPr>
+                <w:rFonts w:ascii="TH SarabunPSK" w:hAnsi="TH SarabunPSK" w:cs="TH SarabunPSK" w:hint="cs"/>
+                <w:sz w:val="32"/>
+                <w:szCs w:val="32"/>
+                <w:lang w:bidi="th-TH"/>
+              </w:rPr>
+              <w:t>Registration</w:t>
+            </w:r>
           </w:p>
         </w:tc>
         <w:tc>
@@ -3830,6 +4125,15 @@
                 <w:lang w:bidi="th-TH"/>
               </w:rPr>
             </w:pPr>
+            <w:r>
+              <w:rPr>
+                <w:rFonts w:ascii="TH SarabunPSK" w:hAnsi="TH SarabunPSK" w:cs="TH SarabunPSK"/>
+                <w:sz w:val="32"/>
+                <w:szCs w:val="32"/>
+                <w:lang w:bidi="th-TH"/>
+              </w:rPr>
+              <w:t>Pass</w:t>
+            </w:r>
           </w:p>
         </w:tc>
         <w:tc>
@@ -3845,6 +4149,56 @@
                 <w:lang w:bidi="th-TH"/>
               </w:rPr>
             </w:pPr>
+            <w:r>
+              <w:rPr>
+                <w:rFonts w:ascii="TH SarabunPSK" w:hAnsi="TH SarabunPSK" w:cs="TH SarabunPSK" w:hint="cs"/>
+                <w:noProof/>
+                <w:sz w:val="32"/>
+                <w:szCs w:val="32"/>
+                <w:lang w:bidi="th-TH"/>
+              </w:rPr>
+              <w:drawing>
+                <wp:inline distT="0" distB="0" distL="0" distR="0" wp14:anchorId="00F109CF" wp14:editId="3A11F522">
+                  <wp:extent cx="201761" cy="191069"/>
+                  <wp:effectExtent l="0" t="0" r="8255" b="0"/>
+                  <wp:docPr id="2019594413" name="Picture 1"/>
+                  <wp:cNvGraphicFramePr>
+                    <a:graphicFrameLocks xmlns:a="http://schemas.openxmlformats.org/drawingml/2006/main" noChangeAspect="1"/>
+                  </wp:cNvGraphicFramePr>
+                  <a:graphic xmlns:a="http://schemas.openxmlformats.org/drawingml/2006/main">
+                    <a:graphicData uri="http://schemas.openxmlformats.org/drawingml/2006/picture">
+                      <pic:pic xmlns:pic="http://schemas.openxmlformats.org/drawingml/2006/picture">
+                        <pic:nvPicPr>
+                          <pic:cNvPr id="1" name="th[1].png"/>
+                          <pic:cNvPicPr/>
+                        </pic:nvPicPr>
+                        <pic:blipFill>
+                          <a:blip r:embed="rId8" cstate="print">
+                            <a:extLst>
+                              <a:ext uri="{28A0092B-C50C-407E-A947-70E740481C1C}">
+                                <a14:useLocalDpi xmlns:a14="http://schemas.microsoft.com/office/drawing/2010/main" val="0"/>
+                              </a:ext>
+                            </a:extLst>
+                          </a:blip>
+                          <a:stretch>
+                            <a:fillRect/>
+                          </a:stretch>
+                        </pic:blipFill>
+                        <pic:spPr>
+                          <a:xfrm>
+                            <a:off x="0" y="0"/>
+                            <a:ext cx="214886" cy="203498"/>
+                          </a:xfrm>
+                          <a:prstGeom prst="rect">
+                            <a:avLst/>
+                          </a:prstGeom>
+                        </pic:spPr>
+                      </pic:pic>
+                    </a:graphicData>
+                  </a:graphic>
+                </wp:inline>
+              </w:drawing>
+            </w:r>
           </w:p>
         </w:tc>
       </w:tr>
@@ -3957,7 +4311,7 @@
           </w:p>
           <w:p>
             <w:pPr>
-              <w:pStyle w:val="ListParagraph"/>
+              <w:pStyle w:val="a7"/>
               <w:numPr>
                 <w:ilvl w:val="0"/>
                 <w:numId w:val="3"/>
@@ -4052,7 +4406,7 @@
           </w:p>
           <w:p>
             <w:pPr>
-              <w:pStyle w:val="ListParagraph"/>
+              <w:pStyle w:val="a7"/>
               <w:numPr>
                 <w:ilvl w:val="0"/>
                 <w:numId w:val="3"/>
@@ -4118,7 +4472,7 @@
           </w:p>
           <w:p>
             <w:pPr>
-              <w:pStyle w:val="ListParagraph"/>
+              <w:pStyle w:val="a7"/>
               <w:numPr>
                 <w:ilvl w:val="0"/>
                 <w:numId w:val="3"/>
@@ -4182,7 +4536,7 @@
           </w:p>
           <w:p>
             <w:pPr>
-              <w:pStyle w:val="ListParagraph"/>
+              <w:pStyle w:val="a7"/>
               <w:numPr>
                 <w:ilvl w:val="0"/>
                 <w:numId w:val="3"/>
@@ -4304,7 +4658,7 @@
           </w:p>
           <w:p>
             <w:pPr>
-              <w:pStyle w:val="ListParagraph"/>
+              <w:pStyle w:val="a7"/>
               <w:numPr>
                 <w:ilvl w:val="0"/>
                 <w:numId w:val="3"/>
@@ -4443,7 +4797,7 @@
           </w:p>
           <w:p>
             <w:pPr>
-              <w:pStyle w:val="ListParagraph"/>
+              <w:pStyle w:val="a7"/>
               <w:numPr>
                 <w:ilvl w:val="0"/>
                 <w:numId w:val="3"/>
@@ -4728,6 +5082,130 @@
                 <w:lang w:bidi="th-TH"/>
               </w:rPr>
             </w:pPr>
+            <w:r>
+              <w:rPr>
+                <w:rFonts w:ascii="TH SarabunPSK" w:hAnsi="TH SarabunPSK" w:cs="TH SarabunPSK" w:hint="cs"/>
+                <w:sz w:val="32"/>
+                <w:szCs w:val="32"/>
+                <w:cs/>
+                <w:lang w:bidi="th-TH"/>
+              </w:rPr>
+              <w:t xml:space="preserve">แสดงหน้า </w:t>
+            </w:r>
+            <w:r>
+              <w:rPr>
+                <w:rFonts w:ascii="TH SarabunPSK" w:hAnsi="TH SarabunPSK" w:cs="TH SarabunPSK" w:hint="cs"/>
+                <w:sz w:val="32"/>
+                <w:szCs w:val="32"/>
+                <w:lang w:bidi="th-TH"/>
+              </w:rPr>
+              <w:t>Success</w:t>
+            </w:r>
+            <w:r>
+              <w:rPr>
+                <w:rFonts w:ascii="TH SarabunPSK" w:hAnsi="TH SarabunPSK" w:cs="TH SarabunPSK" w:hint="cs"/>
+                <w:sz w:val="32"/>
+                <w:szCs w:val="32"/>
+                <w:cs/>
+                <w:lang w:bidi="th-TH"/>
+              </w:rPr>
+              <w:t>.</w:t>
+            </w:r>
+            <w:r>
+              <w:rPr>
+                <w:rFonts w:ascii="TH SarabunPSK" w:hAnsi="TH SarabunPSK" w:cs="TH SarabunPSK" w:hint="cs"/>
+                <w:sz w:val="32"/>
+                <w:szCs w:val="32"/>
+                <w:lang w:bidi="th-TH"/>
+              </w:rPr>
+              <w:t xml:space="preserve">html </w:t>
+            </w:r>
+            <w:r>
+              <w:rPr>
+                <w:rFonts w:ascii="TH SarabunPSK" w:hAnsi="TH SarabunPSK" w:cs="TH SarabunPSK" w:hint="cs"/>
+                <w:sz w:val="32"/>
+                <w:szCs w:val="32"/>
+                <w:cs/>
+                <w:lang w:bidi="th-TH"/>
+              </w:rPr>
+              <w:t xml:space="preserve">โดยมี </w:t>
+            </w:r>
+            <w:r>
+              <w:rPr>
+                <w:rFonts w:ascii="TH SarabunPSK" w:hAnsi="TH SarabunPSK" w:cs="TH SarabunPSK" w:hint="cs"/>
+                <w:sz w:val="32"/>
+                <w:szCs w:val="32"/>
+                <w:lang w:bidi="th-TH"/>
+              </w:rPr>
+              <w:t xml:space="preserve">Title </w:t>
+            </w:r>
+            <w:r>
+              <w:rPr>
+                <w:rFonts w:ascii="TH SarabunPSK" w:hAnsi="TH SarabunPSK" w:cs="TH SarabunPSK" w:hint="cs"/>
+                <w:sz w:val="32"/>
+                <w:szCs w:val="32"/>
+                <w:cs/>
+                <w:lang w:bidi="th-TH"/>
+              </w:rPr>
+              <w:t>เป็น “</w:t>
+            </w:r>
+            <w:r>
+              <w:rPr>
+                <w:rFonts w:ascii="TH SarabunPSK" w:hAnsi="TH SarabunPSK" w:cs="TH SarabunPSK" w:hint="cs"/>
+                <w:sz w:val="32"/>
+                <w:szCs w:val="32"/>
+                <w:lang w:bidi="th-TH"/>
+              </w:rPr>
+              <w:t>Success</w:t>
+            </w:r>
+            <w:r>
+              <w:rPr>
+                <w:rFonts w:ascii="TH SarabunPSK" w:hAnsi="TH SarabunPSK" w:cs="TH SarabunPSK" w:hint="cs"/>
+                <w:sz w:val="32"/>
+                <w:szCs w:val="32"/>
+                <w:cs/>
+                <w:lang w:bidi="th-TH"/>
+              </w:rPr>
+              <w:t>” และแสดงข้อความ “</w:t>
+            </w:r>
+            <w:r>
+              <w:rPr>
+                <w:rFonts w:ascii="TH SarabunPSK" w:hAnsi="TH SarabunPSK" w:cs="TH SarabunPSK"/>
+                <w:sz w:val="32"/>
+                <w:szCs w:val="32"/>
+                <w:lang w:bidi="th-TH"/>
+              </w:rPr>
+              <w:t>Thank you for registering with us.</w:t>
+            </w:r>
+            <w:r>
+              <w:rPr>
+                <w:rFonts w:ascii="TH SarabunPSK" w:hAnsi="TH SarabunPSK" w:cs="TH SarabunPSK" w:hint="cs"/>
+                <w:sz w:val="32"/>
+                <w:szCs w:val="32"/>
+                <w:cs/>
+                <w:lang w:bidi="th-TH"/>
+              </w:rPr>
+              <w:t>” และ “</w:t>
+            </w:r>
+            <w:r>
+              <w:rPr>
+                <w:rFonts w:ascii="TH SarabunPSK" w:hAnsi="TH SarabunPSK" w:cs="TH SarabunPSK"/>
+                <w:sz w:val="32"/>
+                <w:szCs w:val="32"/>
+                <w:lang w:bidi="th-TH"/>
+              </w:rPr>
+              <w:t>We will send a confirmation to your email soon.</w:t>
+            </w:r>
+            <w:r>
+              <w:rPr>
+                <w:rFonts w:ascii="TH SarabunPSK" w:hAnsi="TH SarabunPSK" w:cs="TH SarabunPSK" w:hint="cs"/>
+                <w:sz w:val="32"/>
+                <w:szCs w:val="32"/>
+                <w:cs/>
+                <w:lang w:bidi="th-TH"/>
+              </w:rPr>
+              <w:t>”</w:t>
+            </w:r>
           </w:p>
         </w:tc>
         <w:tc>
@@ -4743,6 +5221,15 @@
                 <w:lang w:bidi="th-TH"/>
               </w:rPr>
             </w:pPr>
+            <w:r>
+              <w:rPr>
+                <w:rFonts w:ascii="TH SarabunPSK" w:hAnsi="TH SarabunPSK" w:cs="TH SarabunPSK"/>
+                <w:sz w:val="32"/>
+                <w:szCs w:val="32"/>
+                <w:lang w:bidi="th-TH"/>
+              </w:rPr>
+              <w:t>Pass</w:t>
+            </w:r>
           </w:p>
         </w:tc>
         <w:tc>
@@ -4758,6 +5245,56 @@
                 <w:lang w:bidi="th-TH"/>
               </w:rPr>
             </w:pPr>
+            <w:r>
+              <w:rPr>
+                <w:rFonts w:ascii="TH SarabunPSK" w:hAnsi="TH SarabunPSK" w:cs="TH SarabunPSK" w:hint="cs"/>
+                <w:noProof/>
+                <w:sz w:val="32"/>
+                <w:szCs w:val="32"/>
+                <w:lang w:bidi="th-TH"/>
+              </w:rPr>
+              <w:drawing>
+                <wp:inline distT="0" distB="0" distL="0" distR="0" wp14:anchorId="494A5B6B" wp14:editId="44A1F77B">
+                  <wp:extent cx="201761" cy="191069"/>
+                  <wp:effectExtent l="0" t="0" r="8255" b="0"/>
+                  <wp:docPr id="412101941" name="Picture 1"/>
+                  <wp:cNvGraphicFramePr>
+                    <a:graphicFrameLocks xmlns:a="http://schemas.openxmlformats.org/drawingml/2006/main" noChangeAspect="1"/>
+                  </wp:cNvGraphicFramePr>
+                  <a:graphic xmlns:a="http://schemas.openxmlformats.org/drawingml/2006/main">
+                    <a:graphicData uri="http://schemas.openxmlformats.org/drawingml/2006/picture">
+                      <pic:pic xmlns:pic="http://schemas.openxmlformats.org/drawingml/2006/picture">
+                        <pic:nvPicPr>
+                          <pic:cNvPr id="1" name="th[1].png"/>
+                          <pic:cNvPicPr/>
+                        </pic:nvPicPr>
+                        <pic:blipFill>
+                          <a:blip r:embed="rId8" cstate="print">
+                            <a:extLst>
+                              <a:ext uri="{28A0092B-C50C-407E-A947-70E740481C1C}">
+                                <a14:useLocalDpi xmlns:a14="http://schemas.microsoft.com/office/drawing/2010/main" val="0"/>
+                              </a:ext>
+                            </a:extLst>
+                          </a:blip>
+                          <a:stretch>
+                            <a:fillRect/>
+                          </a:stretch>
+                        </pic:blipFill>
+                        <pic:spPr>
+                          <a:xfrm>
+                            <a:off x="0" y="0"/>
+                            <a:ext cx="214886" cy="203498"/>
+                          </a:xfrm>
+                          <a:prstGeom prst="rect">
+                            <a:avLst/>
+                          </a:prstGeom>
+                        </pic:spPr>
+                      </pic:pic>
+                    </a:graphicData>
+                  </a:graphic>
+                </wp:inline>
+              </w:drawing>
+            </w:r>
           </w:p>
         </w:tc>
       </w:tr>
@@ -5298,6 +5835,43 @@
                 <w:lang w:bidi="th-TH"/>
               </w:rPr>
             </w:pPr>
+            <w:r>
+              <w:rPr>
+                <w:rFonts w:ascii="TH SarabunPSK" w:hAnsi="TH SarabunPSK" w:cs="TH SarabunPSK" w:hint="cs"/>
+                <w:sz w:val="32"/>
+                <w:szCs w:val="32"/>
+                <w:cs/>
+                <w:lang w:bidi="th-TH"/>
+              </w:rPr>
+              <w:t>แสดงหน้า</w:t>
+            </w:r>
+            <w:r>
+              <w:rPr>
+                <w:rFonts w:ascii="TH SarabunPSK" w:hAnsi="TH SarabunPSK" w:cs="TH SarabunPSK" w:hint="cs"/>
+                <w:sz w:val="32"/>
+                <w:szCs w:val="32"/>
+                <w:lang w:bidi="th-TH"/>
+              </w:rPr>
+              <w:t xml:space="preserve"> </w:t>
+            </w:r>
+            <w:r>
+              <w:rPr>
+                <w:rFonts w:ascii="TH SarabunPSK" w:hAnsi="TH SarabunPSK" w:cs="TH SarabunPSK"/>
+                <w:sz w:val="32"/>
+                <w:szCs w:val="32"/>
+                <w:lang w:bidi="th-TH"/>
+              </w:rPr>
+              <w:t>Workshop</w:t>
+            </w:r>
+            <w:r>
+              <w:rPr>
+                <w:rFonts w:ascii="TH SarabunPSK" w:hAnsi="TH SarabunPSK" w:cs="TH SarabunPSK" w:hint="cs"/>
+                <w:sz w:val="32"/>
+                <w:szCs w:val="32"/>
+                <w:lang w:bidi="th-TH"/>
+              </w:rPr>
+              <w:t xml:space="preserve"> Registration</w:t>
+            </w:r>
           </w:p>
         </w:tc>
         <w:tc>
@@ -5313,6 +5887,15 @@
                 <w:lang w:bidi="th-TH"/>
               </w:rPr>
             </w:pPr>
+            <w:r>
+              <w:rPr>
+                <w:rFonts w:ascii="TH SarabunPSK" w:hAnsi="TH SarabunPSK" w:cs="TH SarabunPSK"/>
+                <w:sz w:val="32"/>
+                <w:szCs w:val="32"/>
+                <w:lang w:bidi="th-TH"/>
+              </w:rPr>
+              <w:t>Pass</w:t>
+            </w:r>
           </w:p>
         </w:tc>
         <w:tc>
@@ -5328,6 +5911,56 @@
                 <w:lang w:bidi="th-TH"/>
               </w:rPr>
             </w:pPr>
+            <w:r>
+              <w:rPr>
+                <w:rFonts w:ascii="TH SarabunPSK" w:hAnsi="TH SarabunPSK" w:cs="TH SarabunPSK" w:hint="cs"/>
+                <w:noProof/>
+                <w:sz w:val="32"/>
+                <w:szCs w:val="32"/>
+                <w:lang w:bidi="th-TH"/>
+              </w:rPr>
+              <w:drawing>
+                <wp:inline distT="0" distB="0" distL="0" distR="0" wp14:anchorId="4FAA4C61" wp14:editId="5340FE54">
+                  <wp:extent cx="201761" cy="191069"/>
+                  <wp:effectExtent l="0" t="0" r="8255" b="0"/>
+                  <wp:docPr id="1553579455" name="Picture 1"/>
+                  <wp:cNvGraphicFramePr>
+                    <a:graphicFrameLocks xmlns:a="http://schemas.openxmlformats.org/drawingml/2006/main" noChangeAspect="1"/>
+                  </wp:cNvGraphicFramePr>
+                  <a:graphic xmlns:a="http://schemas.openxmlformats.org/drawingml/2006/main">
+                    <a:graphicData uri="http://schemas.openxmlformats.org/drawingml/2006/picture">
+                      <pic:pic xmlns:pic="http://schemas.openxmlformats.org/drawingml/2006/picture">
+                        <pic:nvPicPr>
+                          <pic:cNvPr id="1" name="th[1].png"/>
+                          <pic:cNvPicPr/>
+                        </pic:nvPicPr>
+                        <pic:blipFill>
+                          <a:blip r:embed="rId8" cstate="print">
+                            <a:extLst>
+                              <a:ext uri="{28A0092B-C50C-407E-A947-70E740481C1C}">
+                                <a14:useLocalDpi xmlns:a14="http://schemas.microsoft.com/office/drawing/2010/main" val="0"/>
+                              </a:ext>
+                            </a:extLst>
+                          </a:blip>
+                          <a:stretch>
+                            <a:fillRect/>
+                          </a:stretch>
+                        </pic:blipFill>
+                        <pic:spPr>
+                          <a:xfrm>
+                            <a:off x="0" y="0"/>
+                            <a:ext cx="214886" cy="203498"/>
+                          </a:xfrm>
+                          <a:prstGeom prst="rect">
+                            <a:avLst/>
+                          </a:prstGeom>
+                        </pic:spPr>
+                      </pic:pic>
+                    </a:graphicData>
+                  </a:graphic>
+                </wp:inline>
+              </w:drawing>
+            </w:r>
           </w:p>
         </w:tc>
       </w:tr>
@@ -5440,7 +6073,7 @@
           </w:p>
           <w:p>
             <w:pPr>
-              <w:pStyle w:val="ListParagraph"/>
+              <w:pStyle w:val="a7"/>
               <w:numPr>
                 <w:ilvl w:val="0"/>
                 <w:numId w:val="12"/>
@@ -5515,7 +6148,7 @@
           </w:p>
           <w:p>
             <w:pPr>
-              <w:pStyle w:val="ListParagraph"/>
+              <w:pStyle w:val="a7"/>
               <w:numPr>
                 <w:ilvl w:val="0"/>
                 <w:numId w:val="12"/>
@@ -5581,7 +6214,7 @@
           </w:p>
           <w:p>
             <w:pPr>
-              <w:pStyle w:val="ListParagraph"/>
+              <w:pStyle w:val="a7"/>
               <w:numPr>
                 <w:ilvl w:val="0"/>
                 <w:numId w:val="12"/>
@@ -5684,7 +6317,7 @@
           </w:p>
           <w:p>
             <w:pPr>
-              <w:pStyle w:val="ListParagraph"/>
+              <w:pStyle w:val="a7"/>
               <w:numPr>
                 <w:ilvl w:val="0"/>
                 <w:numId w:val="12"/>
@@ -5823,7 +6456,7 @@
           </w:p>
           <w:p>
             <w:pPr>
-              <w:pStyle w:val="ListParagraph"/>
+              <w:pStyle w:val="a7"/>
               <w:numPr>
                 <w:ilvl w:val="0"/>
                 <w:numId w:val="12"/>
@@ -6020,6 +6653,130 @@
                 <w:lang w:bidi="th-TH"/>
               </w:rPr>
             </w:pPr>
+            <w:r>
+              <w:rPr>
+                <w:rFonts w:ascii="TH SarabunPSK" w:hAnsi="TH SarabunPSK" w:cs="TH SarabunPSK" w:hint="cs"/>
+                <w:sz w:val="32"/>
+                <w:szCs w:val="32"/>
+                <w:cs/>
+                <w:lang w:bidi="th-TH"/>
+              </w:rPr>
+              <w:t xml:space="preserve">แสดงหน้า </w:t>
+            </w:r>
+            <w:r>
+              <w:rPr>
+                <w:rFonts w:ascii="TH SarabunPSK" w:hAnsi="TH SarabunPSK" w:cs="TH SarabunPSK" w:hint="cs"/>
+                <w:sz w:val="32"/>
+                <w:szCs w:val="32"/>
+                <w:lang w:bidi="th-TH"/>
+              </w:rPr>
+              <w:t>Success</w:t>
+            </w:r>
+            <w:r>
+              <w:rPr>
+                <w:rFonts w:ascii="TH SarabunPSK" w:hAnsi="TH SarabunPSK" w:cs="TH SarabunPSK" w:hint="cs"/>
+                <w:sz w:val="32"/>
+                <w:szCs w:val="32"/>
+                <w:cs/>
+                <w:lang w:bidi="th-TH"/>
+              </w:rPr>
+              <w:t>.</w:t>
+            </w:r>
+            <w:r>
+              <w:rPr>
+                <w:rFonts w:ascii="TH SarabunPSK" w:hAnsi="TH SarabunPSK" w:cs="TH SarabunPSK" w:hint="cs"/>
+                <w:sz w:val="32"/>
+                <w:szCs w:val="32"/>
+                <w:lang w:bidi="th-TH"/>
+              </w:rPr>
+              <w:t xml:space="preserve">html </w:t>
+            </w:r>
+            <w:r>
+              <w:rPr>
+                <w:rFonts w:ascii="TH SarabunPSK" w:hAnsi="TH SarabunPSK" w:cs="TH SarabunPSK" w:hint="cs"/>
+                <w:sz w:val="32"/>
+                <w:szCs w:val="32"/>
+                <w:cs/>
+                <w:lang w:bidi="th-TH"/>
+              </w:rPr>
+              <w:t xml:space="preserve">โดยมี </w:t>
+            </w:r>
+            <w:r>
+              <w:rPr>
+                <w:rFonts w:ascii="TH SarabunPSK" w:hAnsi="TH SarabunPSK" w:cs="TH SarabunPSK" w:hint="cs"/>
+                <w:sz w:val="32"/>
+                <w:szCs w:val="32"/>
+                <w:lang w:bidi="th-TH"/>
+              </w:rPr>
+              <w:t xml:space="preserve">Title </w:t>
+            </w:r>
+            <w:r>
+              <w:rPr>
+                <w:rFonts w:ascii="TH SarabunPSK" w:hAnsi="TH SarabunPSK" w:cs="TH SarabunPSK" w:hint="cs"/>
+                <w:sz w:val="32"/>
+                <w:szCs w:val="32"/>
+                <w:cs/>
+                <w:lang w:bidi="th-TH"/>
+              </w:rPr>
+              <w:t>เป็น “</w:t>
+            </w:r>
+            <w:r>
+              <w:rPr>
+                <w:rFonts w:ascii="TH SarabunPSK" w:hAnsi="TH SarabunPSK" w:cs="TH SarabunPSK" w:hint="cs"/>
+                <w:sz w:val="32"/>
+                <w:szCs w:val="32"/>
+                <w:lang w:bidi="th-TH"/>
+              </w:rPr>
+              <w:t>Success</w:t>
+            </w:r>
+            <w:r>
+              <w:rPr>
+                <w:rFonts w:ascii="TH SarabunPSK" w:hAnsi="TH SarabunPSK" w:cs="TH SarabunPSK" w:hint="cs"/>
+                <w:sz w:val="32"/>
+                <w:szCs w:val="32"/>
+                <w:cs/>
+                <w:lang w:bidi="th-TH"/>
+              </w:rPr>
+              <w:t>” และแสดงข้อความ “</w:t>
+            </w:r>
+            <w:r>
+              <w:rPr>
+                <w:rFonts w:ascii="TH SarabunPSK" w:hAnsi="TH SarabunPSK" w:cs="TH SarabunPSK"/>
+                <w:sz w:val="32"/>
+                <w:szCs w:val="32"/>
+                <w:lang w:bidi="th-TH"/>
+              </w:rPr>
+              <w:t>Thank you for registering with us.</w:t>
+            </w:r>
+            <w:r>
+              <w:rPr>
+                <w:rFonts w:ascii="TH SarabunPSK" w:hAnsi="TH SarabunPSK" w:cs="TH SarabunPSK" w:hint="cs"/>
+                <w:sz w:val="32"/>
+                <w:szCs w:val="32"/>
+                <w:cs/>
+                <w:lang w:bidi="th-TH"/>
+              </w:rPr>
+              <w:t>” และ “</w:t>
+            </w:r>
+            <w:r>
+              <w:rPr>
+                <w:rFonts w:ascii="TH SarabunPSK" w:hAnsi="TH SarabunPSK" w:cs="TH SarabunPSK"/>
+                <w:sz w:val="32"/>
+                <w:szCs w:val="32"/>
+                <w:lang w:bidi="th-TH"/>
+              </w:rPr>
+              <w:t>We will send a confirmation to your email soon.</w:t>
+            </w:r>
+            <w:r>
+              <w:rPr>
+                <w:rFonts w:ascii="TH SarabunPSK" w:hAnsi="TH SarabunPSK" w:cs="TH SarabunPSK" w:hint="cs"/>
+                <w:sz w:val="32"/>
+                <w:szCs w:val="32"/>
+                <w:cs/>
+                <w:lang w:bidi="th-TH"/>
+              </w:rPr>
+              <w:t>”</w:t>
+            </w:r>
           </w:p>
         </w:tc>
         <w:tc>
@@ -6035,6 +6792,15 @@
                 <w:lang w:bidi="th-TH"/>
               </w:rPr>
             </w:pPr>
+            <w:r>
+              <w:rPr>
+                <w:rFonts w:ascii="TH SarabunPSK" w:hAnsi="TH SarabunPSK" w:cs="TH SarabunPSK"/>
+                <w:sz w:val="32"/>
+                <w:szCs w:val="32"/>
+                <w:lang w:bidi="th-TH"/>
+              </w:rPr>
+              <w:t>Pass</w:t>
+            </w:r>
           </w:p>
         </w:tc>
         <w:tc>
@@ -6050,6 +6816,56 @@
                 <w:lang w:bidi="th-TH"/>
               </w:rPr>
             </w:pPr>
+            <w:r>
+              <w:rPr>
+                <w:rFonts w:ascii="TH SarabunPSK" w:hAnsi="TH SarabunPSK" w:cs="TH SarabunPSK" w:hint="cs"/>
+                <w:noProof/>
+                <w:sz w:val="32"/>
+                <w:szCs w:val="32"/>
+                <w:lang w:bidi="th-TH"/>
+              </w:rPr>
+              <w:drawing>
+                <wp:inline distT="0" distB="0" distL="0" distR="0" wp14:anchorId="30B68FAB" wp14:editId="66B27161">
+                  <wp:extent cx="201761" cy="191069"/>
+                  <wp:effectExtent l="0" t="0" r="8255" b="0"/>
+                  <wp:docPr id="1931442429" name="Picture 1"/>
+                  <wp:cNvGraphicFramePr>
+                    <a:graphicFrameLocks xmlns:a="http://schemas.openxmlformats.org/drawingml/2006/main" noChangeAspect="1"/>
+                  </wp:cNvGraphicFramePr>
+                  <a:graphic xmlns:a="http://schemas.openxmlformats.org/drawingml/2006/main">
+                    <a:graphicData uri="http://schemas.openxmlformats.org/drawingml/2006/picture">
+                      <pic:pic xmlns:pic="http://schemas.openxmlformats.org/drawingml/2006/picture">
+                        <pic:nvPicPr>
+                          <pic:cNvPr id="1" name="th[1].png"/>
+                          <pic:cNvPicPr/>
+                        </pic:nvPicPr>
+                        <pic:blipFill>
+                          <a:blip r:embed="rId8" cstate="print">
+                            <a:extLst>
+                              <a:ext uri="{28A0092B-C50C-407E-A947-70E740481C1C}">
+                                <a14:useLocalDpi xmlns:a14="http://schemas.microsoft.com/office/drawing/2010/main" val="0"/>
+                              </a:ext>
+                            </a:extLst>
+                          </a:blip>
+                          <a:stretch>
+                            <a:fillRect/>
+                          </a:stretch>
+                        </pic:blipFill>
+                        <pic:spPr>
+                          <a:xfrm>
+                            <a:off x="0" y="0"/>
+                            <a:ext cx="214886" cy="203498"/>
+                          </a:xfrm>
+                          <a:prstGeom prst="rect">
+                            <a:avLst/>
+                          </a:prstGeom>
+                        </pic:spPr>
+                      </pic:pic>
+                    </a:graphicData>
+                  </a:graphic>
+                </wp:inline>
+              </w:drawing>
+            </w:r>
           </w:p>
         </w:tc>
       </w:tr>
@@ -6126,7 +6942,7 @@
     </w:p>
     <w:tbl>
       <w:tblPr>
-        <w:tblStyle w:val="TableGrid"/>
+        <w:tblStyle w:val="a8"/>
         <w:tblW w:w="14130" w:type="dxa"/>
         <w:tblInd w:w="-635" w:type="dxa"/>
         <w:tblLook w:val="04A0" w:firstRow="1" w:lastRow="0" w:firstColumn="1" w:lastColumn="0" w:noHBand="0" w:noVBand="1"/>
@@ -6519,12 +7335,44 @@
           <w:p>
             <w:pPr>
               <w:rPr>
-                <w:rFonts w:ascii="TH SarabunPSK" w:hAnsi="TH SarabunPSK" w:cs="TH SarabunPSK"/>
-                <w:sz w:val="32"/>
-                <w:szCs w:val="32"/>
-                <w:lang w:bidi="th-TH"/>
-              </w:rPr>
-            </w:pPr>
+                <w:rFonts w:ascii="TH SarabunPSK" w:hAnsi="TH SarabunPSK" w:cs="TH SarabunPSK" w:hint="cs"/>
+                <w:sz w:val="32"/>
+                <w:szCs w:val="32"/>
+                <w:lang w:bidi="th-TH"/>
+              </w:rPr>
+            </w:pPr>
+            <w:r>
+              <w:rPr>
+                <w:rFonts w:ascii="TH SarabunPSK" w:hAnsi="TH SarabunPSK" w:cs="TH SarabunPSK" w:hint="cs"/>
+                <w:sz w:val="32"/>
+                <w:szCs w:val="32"/>
+                <w:cs/>
+                <w:lang w:bidi="th-TH"/>
+              </w:rPr>
+              <w:t>นายกิตติพง</w:t>
+            </w:r>
+            <w:proofErr w:type="spellStart"/>
+            <w:r>
+              <w:rPr>
+                <w:rFonts w:ascii="TH SarabunPSK" w:hAnsi="TH SarabunPSK" w:cs="TH SarabunPSK" w:hint="cs"/>
+                <w:sz w:val="32"/>
+                <w:szCs w:val="32"/>
+                <w:cs/>
+                <w:lang w:bidi="th-TH"/>
+              </w:rPr>
+              <w:t>ษ์</w:t>
+            </w:r>
+            <w:proofErr w:type="spellEnd"/>
+            <w:r>
+              <w:rPr>
+                <w:rFonts w:ascii="TH SarabunPSK" w:hAnsi="TH SarabunPSK" w:cs="TH SarabunPSK" w:hint="cs"/>
+                <w:sz w:val="32"/>
+                <w:szCs w:val="32"/>
+                <w:cs/>
+                <w:lang w:bidi="th-TH"/>
+              </w:rPr>
+              <w:t xml:space="preserve"> โคตรสา</w:t>
+            </w:r>
           </w:p>
         </w:tc>
       </w:tr>
@@ -6889,6 +7737,15 @@
                 <w:lang w:bidi="th-TH"/>
               </w:rPr>
             </w:pPr>
+            <w:r>
+              <w:rPr>
+                <w:rFonts w:ascii="TH SarabunPSK" w:hAnsi="TH SarabunPSK" w:cs="TH SarabunPSK"/>
+                <w:sz w:val="32"/>
+                <w:szCs w:val="32"/>
+                <w:lang w:bidi="th-TH"/>
+              </w:rPr>
+              <w:t>2/1/2569</w:t>
+            </w:r>
           </w:p>
         </w:tc>
       </w:tr>
@@ -7685,6 +8542,53 @@
                 <w:lang w:bidi="th-TH"/>
               </w:rPr>
             </w:pPr>
+            <w:r>
+              <w:rPr>
+                <w:rFonts w:ascii="TH SarabunPSK" w:hAnsi="TH SarabunPSK" w:cs="TH SarabunPSK" w:hint="cs"/>
+                <w:sz w:val="32"/>
+                <w:szCs w:val="32"/>
+                <w:cs/>
+                <w:lang w:bidi="th-TH"/>
+              </w:rPr>
+              <w:t>แสดงหน้า</w:t>
+            </w:r>
+            <w:r>
+              <w:rPr>
+                <w:rFonts w:ascii="TH SarabunPSK" w:hAnsi="TH SarabunPSK" w:cs="TH SarabunPSK" w:hint="cs"/>
+                <w:sz w:val="32"/>
+                <w:szCs w:val="32"/>
+                <w:lang w:bidi="th-TH"/>
+              </w:rPr>
+              <w:t xml:space="preserve"> </w:t>
+            </w:r>
+          </w:p>
+          <w:p>
+            <w:pPr>
+              <w:rPr>
+                <w:rFonts w:ascii="TH SarabunPSK" w:hAnsi="TH SarabunPSK" w:cs="TH SarabunPSK"/>
+                <w:sz w:val="32"/>
+                <w:szCs w:val="32"/>
+                <w:lang w:bidi="th-TH"/>
+              </w:rPr>
+            </w:pPr>
+            <w:r>
+              <w:rPr>
+                <w:rFonts w:ascii="TH SarabunPSK" w:hAnsi="TH SarabunPSK" w:cs="TH SarabunPSK"/>
+                <w:sz w:val="32"/>
+                <w:szCs w:val="32"/>
+                <w:lang w:bidi="th-TH"/>
+              </w:rPr>
+              <w:t>Workshop</w:t>
+            </w:r>
+            <w:r>
+              <w:rPr>
+                <w:rFonts w:ascii="TH SarabunPSK" w:hAnsi="TH SarabunPSK" w:cs="TH SarabunPSK" w:hint="cs"/>
+                <w:sz w:val="32"/>
+                <w:szCs w:val="32"/>
+                <w:lang w:bidi="th-TH"/>
+              </w:rPr>
+              <w:t xml:space="preserve"> Registration</w:t>
+            </w:r>
           </w:p>
         </w:tc>
         <w:tc>
@@ -7700,6 +8604,15 @@
                 <w:lang w:bidi="th-TH"/>
               </w:rPr>
             </w:pPr>
+            <w:r>
+              <w:rPr>
+                <w:rFonts w:ascii="TH SarabunPSK" w:hAnsi="TH SarabunPSK" w:cs="TH SarabunPSK"/>
+                <w:sz w:val="32"/>
+                <w:szCs w:val="32"/>
+                <w:lang w:bidi="th-TH"/>
+              </w:rPr>
+              <w:t>Pass</w:t>
+            </w:r>
           </w:p>
         </w:tc>
         <w:tc>
@@ -7715,6 +8628,56 @@
                 <w:lang w:bidi="th-TH"/>
               </w:rPr>
             </w:pPr>
+            <w:r>
+              <w:rPr>
+                <w:rFonts w:ascii="TH SarabunPSK" w:hAnsi="TH SarabunPSK" w:cs="TH SarabunPSK" w:hint="cs"/>
+                <w:noProof/>
+                <w:sz w:val="32"/>
+                <w:szCs w:val="32"/>
+                <w:lang w:bidi="th-TH"/>
+              </w:rPr>
+              <w:drawing>
+                <wp:inline distT="0" distB="0" distL="0" distR="0" wp14:anchorId="74493AB6" wp14:editId="385E5061">
+                  <wp:extent cx="201761" cy="191069"/>
+                  <wp:effectExtent l="0" t="0" r="8255" b="0"/>
+                  <wp:docPr id="29500124" name="Picture 1"/>
+                  <wp:cNvGraphicFramePr>
+                    <a:graphicFrameLocks xmlns:a="http://schemas.openxmlformats.org/drawingml/2006/main" noChangeAspect="1"/>
+                  </wp:cNvGraphicFramePr>
+                  <a:graphic xmlns:a="http://schemas.openxmlformats.org/drawingml/2006/main">
+                    <a:graphicData uri="http://schemas.openxmlformats.org/drawingml/2006/picture">
+                      <pic:pic xmlns:pic="http://schemas.openxmlformats.org/drawingml/2006/picture">
+                        <pic:nvPicPr>
+                          <pic:cNvPr id="1" name="th[1].png"/>
+                          <pic:cNvPicPr/>
+                        </pic:nvPicPr>
+                        <pic:blipFill>
+                          <a:blip r:embed="rId8" cstate="print">
+                            <a:extLst>
+                              <a:ext uri="{28A0092B-C50C-407E-A947-70E740481C1C}">
+                                <a14:useLocalDpi xmlns:a14="http://schemas.microsoft.com/office/drawing/2010/main" val="0"/>
+                              </a:ext>
+                            </a:extLst>
+                          </a:blip>
+                          <a:stretch>
+                            <a:fillRect/>
+                          </a:stretch>
+                        </pic:blipFill>
+                        <pic:spPr>
+                          <a:xfrm>
+                            <a:off x="0" y="0"/>
+                            <a:ext cx="214886" cy="203498"/>
+                          </a:xfrm>
+                          <a:prstGeom prst="rect">
+                            <a:avLst/>
+                          </a:prstGeom>
+                        </pic:spPr>
+                      </pic:pic>
+                    </a:graphicData>
+                  </a:graphic>
+                </wp:inline>
+              </w:drawing>
+            </w:r>
           </w:p>
         </w:tc>
       </w:tr>
@@ -7837,7 +8800,7 @@
           </w:p>
           <w:p>
             <w:pPr>
-              <w:pStyle w:val="ListParagraph"/>
+              <w:pStyle w:val="a7"/>
               <w:numPr>
                 <w:ilvl w:val="0"/>
                 <w:numId w:val="13"/>
@@ -7912,7 +8875,7 @@
           </w:p>
           <w:p>
             <w:pPr>
-              <w:pStyle w:val="ListParagraph"/>
+              <w:pStyle w:val="a7"/>
               <w:numPr>
                 <w:ilvl w:val="0"/>
                 <w:numId w:val="13"/>
@@ -7976,7 +8939,7 @@
           </w:p>
           <w:p>
             <w:pPr>
-              <w:pStyle w:val="ListParagraph"/>
+              <w:pStyle w:val="a7"/>
               <w:numPr>
                 <w:ilvl w:val="0"/>
                 <w:numId w:val="13"/>
@@ -8079,7 +9042,7 @@
           </w:p>
           <w:p>
             <w:pPr>
-              <w:pStyle w:val="ListParagraph"/>
+              <w:pStyle w:val="a7"/>
               <w:numPr>
                 <w:ilvl w:val="0"/>
                 <w:numId w:val="13"/>
@@ -8218,7 +9181,7 @@
           </w:p>
           <w:p>
             <w:pPr>
-              <w:pStyle w:val="ListParagraph"/>
+              <w:pStyle w:val="a7"/>
               <w:numPr>
                 <w:ilvl w:val="0"/>
                 <w:numId w:val="13"/>
@@ -8263,7 +9226,7 @@
           </w:p>
           <w:p>
             <w:pPr>
-              <w:pStyle w:val="ListParagraph"/>
+              <w:pStyle w:val="a7"/>
               <w:ind w:left="251"/>
               <w:rPr>
                 <w:rFonts w:ascii="TH SarabunPSK" w:hAnsi="TH SarabunPSK" w:cs="TH SarabunPSK"/>
@@ -8370,6 +9333,63 @@
                 <w:lang w:bidi="th-TH"/>
               </w:rPr>
             </w:pPr>
+            <w:r>
+              <w:rPr>
+                <w:rFonts w:ascii="TH SarabunPSK" w:hAnsi="TH SarabunPSK" w:cs="TH SarabunPSK" w:hint="cs"/>
+                <w:sz w:val="32"/>
+                <w:szCs w:val="32"/>
+                <w:cs/>
+                <w:lang w:bidi="th-TH"/>
+              </w:rPr>
+              <w:t xml:space="preserve">อยู่ที่หน้า </w:t>
+            </w:r>
+            <w:r>
+              <w:rPr>
+                <w:rFonts w:ascii="TH SarabunPSK" w:hAnsi="TH SarabunPSK" w:cs="TH SarabunPSK"/>
+                <w:sz w:val="32"/>
+                <w:szCs w:val="32"/>
+                <w:lang w:bidi="th-TH"/>
+              </w:rPr>
+              <w:t>Workshop</w:t>
+            </w:r>
+            <w:r>
+              <w:rPr>
+                <w:rFonts w:ascii="TH SarabunPSK" w:hAnsi="TH SarabunPSK" w:cs="TH SarabunPSK" w:hint="cs"/>
+                <w:sz w:val="32"/>
+                <w:szCs w:val="32"/>
+                <w:lang w:bidi="th-TH"/>
+              </w:rPr>
+              <w:t xml:space="preserve"> Registration </w:t>
+            </w:r>
+            <w:r>
+              <w:rPr>
+                <w:rFonts w:ascii="TH SarabunPSK" w:hAnsi="TH SarabunPSK" w:cs="TH SarabunPSK" w:hint="cs"/>
+                <w:sz w:val="32"/>
+                <w:szCs w:val="32"/>
+                <w:cs/>
+                <w:lang w:bidi="th-TH"/>
+              </w:rPr>
+              <w:t>เช่นเดิม และมีการแสดงข้อความ “</w:t>
+            </w:r>
+            <w:r>
+              <w:rPr>
+                <w:rFonts w:ascii="TH SarabunPSK" w:hAnsi="TH SarabunPSK" w:cs="TH SarabunPSK" w:hint="cs"/>
+                <w:sz w:val="32"/>
+                <w:szCs w:val="32"/>
+                <w:lang w:bidi="th-TH"/>
+              </w:rPr>
+              <w:t>Please enter your first name</w:t>
+            </w:r>
+            <w:r>
+              <w:rPr>
+                <w:rFonts w:ascii="TH SarabunPSK" w:hAnsi="TH SarabunPSK" w:cs="TH SarabunPSK" w:hint="cs"/>
+                <w:sz w:val="32"/>
+                <w:szCs w:val="32"/>
+                <w:cs/>
+                <w:lang w:bidi="th-TH"/>
+              </w:rPr>
+              <w:t>!!”</w:t>
+            </w:r>
           </w:p>
         </w:tc>
         <w:tc>
@@ -8379,12 +9399,22 @@
           <w:p>
             <w:pPr>
               <w:rPr>
-                <w:rFonts w:ascii="TH SarabunPSK" w:hAnsi="TH SarabunPSK" w:cs="TH SarabunPSK"/>
-                <w:sz w:val="32"/>
-                <w:szCs w:val="32"/>
-                <w:lang w:bidi="th-TH"/>
-              </w:rPr>
-            </w:pPr>
+                <w:rFonts w:ascii="TH SarabunPSK" w:hAnsi="TH SarabunPSK" w:cs="TH SarabunPSK" w:hint="cs"/>
+                <w:sz w:val="32"/>
+                <w:szCs w:val="32"/>
+                <w:cs/>
+                <w:lang w:bidi="th-TH"/>
+              </w:rPr>
+            </w:pPr>
+            <w:r>
+              <w:rPr>
+                <w:rFonts w:ascii="TH SarabunPSK" w:hAnsi="TH SarabunPSK" w:cs="TH SarabunPSK"/>
+                <w:sz w:val="32"/>
+                <w:szCs w:val="32"/>
+                <w:lang w:bidi="th-TH"/>
+              </w:rPr>
+              <w:t>Pass</w:t>
+            </w:r>
           </w:p>
         </w:tc>
         <w:tc>
@@ -8400,6 +9430,56 @@
                 <w:lang w:bidi="th-TH"/>
               </w:rPr>
             </w:pPr>
+            <w:r>
+              <w:rPr>
+                <w:rFonts w:ascii="TH SarabunPSK" w:hAnsi="TH SarabunPSK" w:cs="TH SarabunPSK" w:hint="cs"/>
+                <w:noProof/>
+                <w:sz w:val="32"/>
+                <w:szCs w:val="32"/>
+                <w:lang w:bidi="th-TH"/>
+              </w:rPr>
+              <w:drawing>
+                <wp:inline distT="0" distB="0" distL="0" distR="0" wp14:anchorId="7334D766" wp14:editId="4D384802">
+                  <wp:extent cx="201761" cy="191069"/>
+                  <wp:effectExtent l="0" t="0" r="8255" b="0"/>
+                  <wp:docPr id="1943936203" name="Picture 1"/>
+                  <wp:cNvGraphicFramePr>
+                    <a:graphicFrameLocks xmlns:a="http://schemas.openxmlformats.org/drawingml/2006/main" noChangeAspect="1"/>
+                  </wp:cNvGraphicFramePr>
+                  <a:graphic xmlns:a="http://schemas.openxmlformats.org/drawingml/2006/main">
+                    <a:graphicData uri="http://schemas.openxmlformats.org/drawingml/2006/picture">
+                      <pic:pic xmlns:pic="http://schemas.openxmlformats.org/drawingml/2006/picture">
+                        <pic:nvPicPr>
+                          <pic:cNvPr id="1" name="th[1].png"/>
+                          <pic:cNvPicPr/>
+                        </pic:nvPicPr>
+                        <pic:blipFill>
+                          <a:blip r:embed="rId8" cstate="print">
+                            <a:extLst>
+                              <a:ext uri="{28A0092B-C50C-407E-A947-70E740481C1C}">
+                                <a14:useLocalDpi xmlns:a14="http://schemas.microsoft.com/office/drawing/2010/main" val="0"/>
+                              </a:ext>
+                            </a:extLst>
+                          </a:blip>
+                          <a:stretch>
+                            <a:fillRect/>
+                          </a:stretch>
+                        </pic:blipFill>
+                        <pic:spPr>
+                          <a:xfrm>
+                            <a:off x="0" y="0"/>
+                            <a:ext cx="214886" cy="203498"/>
+                          </a:xfrm>
+                          <a:prstGeom prst="rect">
+                            <a:avLst/>
+                          </a:prstGeom>
+                        </pic:spPr>
+                      </pic:pic>
+                    </a:graphicData>
+                  </a:graphic>
+                </wp:inline>
+              </w:drawing>
+            </w:r>
           </w:p>
         </w:tc>
       </w:tr>
@@ -8922,6 +10002,34 @@
                 <w:lang w:bidi="th-TH"/>
               </w:rPr>
             </w:pPr>
+            <w:r>
+              <w:rPr>
+                <w:rFonts w:ascii="TH SarabunPSK" w:hAnsi="TH SarabunPSK" w:cs="TH SarabunPSK" w:hint="cs"/>
+                <w:sz w:val="32"/>
+                <w:szCs w:val="32"/>
+                <w:cs/>
+                <w:lang w:bidi="th-TH"/>
+              </w:rPr>
+              <w:t xml:space="preserve">แสดงหน้า </w:t>
+            </w:r>
+            <w:r>
+              <w:rPr>
+                <w:rFonts w:ascii="TH SarabunPSK" w:hAnsi="TH SarabunPSK" w:cs="TH SarabunPSK"/>
+                <w:sz w:val="32"/>
+                <w:szCs w:val="32"/>
+                <w:lang w:bidi="th-TH"/>
+              </w:rPr>
+              <w:t>Workshop</w:t>
+            </w:r>
+            <w:r>
+              <w:rPr>
+                <w:rFonts w:ascii="TH SarabunPSK" w:hAnsi="TH SarabunPSK" w:cs="TH SarabunPSK" w:hint="cs"/>
+                <w:sz w:val="32"/>
+                <w:szCs w:val="32"/>
+                <w:lang w:bidi="th-TH"/>
+              </w:rPr>
+              <w:t xml:space="preserve"> Registration</w:t>
+            </w:r>
           </w:p>
         </w:tc>
         <w:tc>
@@ -8937,6 +10045,15 @@
                 <w:lang w:bidi="th-TH"/>
               </w:rPr>
             </w:pPr>
+            <w:r>
+              <w:rPr>
+                <w:rFonts w:ascii="TH SarabunPSK" w:hAnsi="TH SarabunPSK" w:cs="TH SarabunPSK"/>
+                <w:sz w:val="32"/>
+                <w:szCs w:val="32"/>
+                <w:lang w:bidi="th-TH"/>
+              </w:rPr>
+              <w:t>Pass</w:t>
+            </w:r>
           </w:p>
         </w:tc>
         <w:tc>
@@ -8952,6 +10069,56 @@
                 <w:lang w:bidi="th-TH"/>
               </w:rPr>
             </w:pPr>
+            <w:r>
+              <w:rPr>
+                <w:rFonts w:ascii="TH SarabunPSK" w:hAnsi="TH SarabunPSK" w:cs="TH SarabunPSK" w:hint="cs"/>
+                <w:noProof/>
+                <w:sz w:val="32"/>
+                <w:szCs w:val="32"/>
+                <w:lang w:bidi="th-TH"/>
+              </w:rPr>
+              <w:drawing>
+                <wp:inline distT="0" distB="0" distL="0" distR="0" wp14:anchorId="62E80E4A" wp14:editId="7B7923A4">
+                  <wp:extent cx="201761" cy="191069"/>
+                  <wp:effectExtent l="0" t="0" r="8255" b="0"/>
+                  <wp:docPr id="493109728" name="Picture 1"/>
+                  <wp:cNvGraphicFramePr>
+                    <a:graphicFrameLocks xmlns:a="http://schemas.openxmlformats.org/drawingml/2006/main" noChangeAspect="1"/>
+                  </wp:cNvGraphicFramePr>
+                  <a:graphic xmlns:a="http://schemas.openxmlformats.org/drawingml/2006/main">
+                    <a:graphicData uri="http://schemas.openxmlformats.org/drawingml/2006/picture">
+                      <pic:pic xmlns:pic="http://schemas.openxmlformats.org/drawingml/2006/picture">
+                        <pic:nvPicPr>
+                          <pic:cNvPr id="1" name="th[1].png"/>
+                          <pic:cNvPicPr/>
+                        </pic:nvPicPr>
+                        <pic:blipFill>
+                          <a:blip r:embed="rId8" cstate="print">
+                            <a:extLst>
+                              <a:ext uri="{28A0092B-C50C-407E-A947-70E740481C1C}">
+                                <a14:useLocalDpi xmlns:a14="http://schemas.microsoft.com/office/drawing/2010/main" val="0"/>
+                              </a:ext>
+                            </a:extLst>
+                          </a:blip>
+                          <a:stretch>
+                            <a:fillRect/>
+                          </a:stretch>
+                        </pic:blipFill>
+                        <pic:spPr>
+                          <a:xfrm>
+                            <a:off x="0" y="0"/>
+                            <a:ext cx="214886" cy="203498"/>
+                          </a:xfrm>
+                          <a:prstGeom prst="rect">
+                            <a:avLst/>
+                          </a:prstGeom>
+                        </pic:spPr>
+                      </pic:pic>
+                    </a:graphicData>
+                  </a:graphic>
+                </wp:inline>
+              </w:drawing>
+            </w:r>
           </w:p>
         </w:tc>
       </w:tr>
@@ -9074,7 +10241,7 @@
           </w:p>
           <w:p>
             <w:pPr>
-              <w:pStyle w:val="ListParagraph"/>
+              <w:pStyle w:val="a7"/>
               <w:numPr>
                 <w:ilvl w:val="0"/>
                 <w:numId w:val="14"/>
@@ -9149,7 +10316,7 @@
           </w:p>
           <w:p>
             <w:pPr>
-              <w:pStyle w:val="ListParagraph"/>
+              <w:pStyle w:val="a7"/>
               <w:numPr>
                 <w:ilvl w:val="0"/>
                 <w:numId w:val="14"/>
@@ -9213,7 +10380,7 @@
           </w:p>
           <w:p>
             <w:pPr>
-              <w:pStyle w:val="ListParagraph"/>
+              <w:pStyle w:val="a7"/>
               <w:numPr>
                 <w:ilvl w:val="0"/>
                 <w:numId w:val="14"/>
@@ -9316,7 +10483,7 @@
           </w:p>
           <w:p>
             <w:pPr>
-              <w:pStyle w:val="ListParagraph"/>
+              <w:pStyle w:val="a7"/>
               <w:numPr>
                 <w:ilvl w:val="0"/>
                 <w:numId w:val="14"/>
@@ -9455,7 +10622,7 @@
           </w:p>
           <w:p>
             <w:pPr>
-              <w:pStyle w:val="ListParagraph"/>
+              <w:pStyle w:val="a7"/>
               <w:numPr>
                 <w:ilvl w:val="0"/>
                 <w:numId w:val="14"/>
@@ -9604,6 +10771,63 @@
                 <w:lang w:bidi="th-TH"/>
               </w:rPr>
             </w:pPr>
+            <w:r>
+              <w:rPr>
+                <w:rFonts w:ascii="TH SarabunPSK" w:hAnsi="TH SarabunPSK" w:cs="TH SarabunPSK" w:hint="cs"/>
+                <w:sz w:val="32"/>
+                <w:szCs w:val="32"/>
+                <w:cs/>
+                <w:lang w:bidi="th-TH"/>
+              </w:rPr>
+              <w:t xml:space="preserve">อยู่ที่หน้า </w:t>
+            </w:r>
+            <w:r>
+              <w:rPr>
+                <w:rFonts w:ascii="TH SarabunPSK" w:hAnsi="TH SarabunPSK" w:cs="TH SarabunPSK"/>
+                <w:sz w:val="32"/>
+                <w:szCs w:val="32"/>
+                <w:lang w:bidi="th-TH"/>
+              </w:rPr>
+              <w:t>Workshop</w:t>
+            </w:r>
+            <w:r>
+              <w:rPr>
+                <w:rFonts w:ascii="TH SarabunPSK" w:hAnsi="TH SarabunPSK" w:cs="TH SarabunPSK" w:hint="cs"/>
+                <w:sz w:val="32"/>
+                <w:szCs w:val="32"/>
+                <w:lang w:bidi="th-TH"/>
+              </w:rPr>
+              <w:t xml:space="preserve"> Registration </w:t>
+            </w:r>
+            <w:r>
+              <w:rPr>
+                <w:rFonts w:ascii="TH SarabunPSK" w:hAnsi="TH SarabunPSK" w:cs="TH SarabunPSK" w:hint="cs"/>
+                <w:sz w:val="32"/>
+                <w:szCs w:val="32"/>
+                <w:cs/>
+                <w:lang w:bidi="th-TH"/>
+              </w:rPr>
+              <w:t>เช่นเดิม และมีการแสดงข้อความ “</w:t>
+            </w:r>
+            <w:r>
+              <w:rPr>
+                <w:rFonts w:ascii="TH SarabunPSK" w:hAnsi="TH SarabunPSK" w:cs="TH SarabunPSK" w:hint="cs"/>
+                <w:sz w:val="32"/>
+                <w:szCs w:val="32"/>
+                <w:lang w:bidi="th-TH"/>
+              </w:rPr>
+              <w:t>Please enter your last name</w:t>
+            </w:r>
+            <w:r>
+              <w:rPr>
+                <w:rFonts w:ascii="TH SarabunPSK" w:hAnsi="TH SarabunPSK" w:cs="TH SarabunPSK" w:hint="cs"/>
+                <w:sz w:val="32"/>
+                <w:szCs w:val="32"/>
+                <w:cs/>
+                <w:lang w:bidi="th-TH"/>
+              </w:rPr>
+              <w:t>!!”</w:t>
+            </w:r>
           </w:p>
         </w:tc>
         <w:tc>
@@ -9619,6 +10843,15 @@
                 <w:lang w:bidi="th-TH"/>
               </w:rPr>
             </w:pPr>
+            <w:r>
+              <w:rPr>
+                <w:rFonts w:ascii="TH SarabunPSK" w:hAnsi="TH SarabunPSK" w:cs="TH SarabunPSK"/>
+                <w:sz w:val="32"/>
+                <w:szCs w:val="32"/>
+                <w:lang w:bidi="th-TH"/>
+              </w:rPr>
+              <w:t>Pass</w:t>
+            </w:r>
           </w:p>
         </w:tc>
         <w:tc>
@@ -9634,6 +10867,56 @@
                 <w:lang w:bidi="th-TH"/>
               </w:rPr>
             </w:pPr>
+            <w:r>
+              <w:rPr>
+                <w:rFonts w:ascii="TH SarabunPSK" w:hAnsi="TH SarabunPSK" w:cs="TH SarabunPSK" w:hint="cs"/>
+                <w:noProof/>
+                <w:sz w:val="32"/>
+                <w:szCs w:val="32"/>
+                <w:lang w:bidi="th-TH"/>
+              </w:rPr>
+              <w:drawing>
+                <wp:inline distT="0" distB="0" distL="0" distR="0" wp14:anchorId="4C65F90D" wp14:editId="7F105530">
+                  <wp:extent cx="201761" cy="191069"/>
+                  <wp:effectExtent l="0" t="0" r="8255" b="0"/>
+                  <wp:docPr id="1826684210" name="Picture 1"/>
+                  <wp:cNvGraphicFramePr>
+                    <a:graphicFrameLocks xmlns:a="http://schemas.openxmlformats.org/drawingml/2006/main" noChangeAspect="1"/>
+                  </wp:cNvGraphicFramePr>
+                  <a:graphic xmlns:a="http://schemas.openxmlformats.org/drawingml/2006/main">
+                    <a:graphicData uri="http://schemas.openxmlformats.org/drawingml/2006/picture">
+                      <pic:pic xmlns:pic="http://schemas.openxmlformats.org/drawingml/2006/picture">
+                        <pic:nvPicPr>
+                          <pic:cNvPr id="1" name="th[1].png"/>
+                          <pic:cNvPicPr/>
+                        </pic:nvPicPr>
+                        <pic:blipFill>
+                          <a:blip r:embed="rId8" cstate="print">
+                            <a:extLst>
+                              <a:ext uri="{28A0092B-C50C-407E-A947-70E740481C1C}">
+                                <a14:useLocalDpi xmlns:a14="http://schemas.microsoft.com/office/drawing/2010/main" val="0"/>
+                              </a:ext>
+                            </a:extLst>
+                          </a:blip>
+                          <a:stretch>
+                            <a:fillRect/>
+                          </a:stretch>
+                        </pic:blipFill>
+                        <pic:spPr>
+                          <a:xfrm>
+                            <a:off x="0" y="0"/>
+                            <a:ext cx="214886" cy="203498"/>
+                          </a:xfrm>
+                          <a:prstGeom prst="rect">
+                            <a:avLst/>
+                          </a:prstGeom>
+                        </pic:spPr>
+                      </pic:pic>
+                    </a:graphicData>
+                  </a:graphic>
+                </wp:inline>
+              </w:drawing>
+            </w:r>
           </w:p>
         </w:tc>
       </w:tr>
@@ -10155,6 +11438,34 @@
                 <w:lang w:bidi="th-TH"/>
               </w:rPr>
             </w:pPr>
+            <w:r>
+              <w:rPr>
+                <w:rFonts w:ascii="TH SarabunPSK" w:hAnsi="TH SarabunPSK" w:cs="TH SarabunPSK" w:hint="cs"/>
+                <w:sz w:val="32"/>
+                <w:szCs w:val="32"/>
+                <w:cs/>
+                <w:lang w:bidi="th-TH"/>
+              </w:rPr>
+              <w:t xml:space="preserve">แสดงหน้า </w:t>
+            </w:r>
+            <w:r>
+              <w:rPr>
+                <w:rFonts w:ascii="TH SarabunPSK" w:hAnsi="TH SarabunPSK" w:cs="TH SarabunPSK"/>
+                <w:sz w:val="32"/>
+                <w:szCs w:val="32"/>
+                <w:lang w:bidi="th-TH"/>
+              </w:rPr>
+              <w:t>Workshop</w:t>
+            </w:r>
+            <w:r>
+              <w:rPr>
+                <w:rFonts w:ascii="TH SarabunPSK" w:hAnsi="TH SarabunPSK" w:cs="TH SarabunPSK" w:hint="cs"/>
+                <w:sz w:val="32"/>
+                <w:szCs w:val="32"/>
+                <w:lang w:bidi="th-TH"/>
+              </w:rPr>
+              <w:t xml:space="preserve"> Registration</w:t>
+            </w:r>
           </w:p>
         </w:tc>
         <w:tc>
@@ -10170,6 +11481,15 @@
                 <w:lang w:bidi="th-TH"/>
               </w:rPr>
             </w:pPr>
+            <w:r>
+              <w:rPr>
+                <w:rFonts w:ascii="TH SarabunPSK" w:hAnsi="TH SarabunPSK" w:cs="TH SarabunPSK"/>
+                <w:sz w:val="32"/>
+                <w:szCs w:val="32"/>
+                <w:lang w:bidi="th-TH"/>
+              </w:rPr>
+              <w:t>Pass</w:t>
+            </w:r>
           </w:p>
         </w:tc>
         <w:tc>
@@ -10185,6 +11505,56 @@
                 <w:lang w:bidi="th-TH"/>
               </w:rPr>
             </w:pPr>
+            <w:r>
+              <w:rPr>
+                <w:rFonts w:ascii="TH SarabunPSK" w:hAnsi="TH SarabunPSK" w:cs="TH SarabunPSK" w:hint="cs"/>
+                <w:noProof/>
+                <w:sz w:val="32"/>
+                <w:szCs w:val="32"/>
+                <w:lang w:bidi="th-TH"/>
+              </w:rPr>
+              <w:drawing>
+                <wp:inline distT="0" distB="0" distL="0" distR="0" wp14:anchorId="0CE49899" wp14:editId="38BEE6D8">
+                  <wp:extent cx="201761" cy="191069"/>
+                  <wp:effectExtent l="0" t="0" r="8255" b="0"/>
+                  <wp:docPr id="1053061056" name="Picture 1"/>
+                  <wp:cNvGraphicFramePr>
+                    <a:graphicFrameLocks xmlns:a="http://schemas.openxmlformats.org/drawingml/2006/main" noChangeAspect="1"/>
+                  </wp:cNvGraphicFramePr>
+                  <a:graphic xmlns:a="http://schemas.openxmlformats.org/drawingml/2006/main">
+                    <a:graphicData uri="http://schemas.openxmlformats.org/drawingml/2006/picture">
+                      <pic:pic xmlns:pic="http://schemas.openxmlformats.org/drawingml/2006/picture">
+                        <pic:nvPicPr>
+                          <pic:cNvPr id="1" name="th[1].png"/>
+                          <pic:cNvPicPr/>
+                        </pic:nvPicPr>
+                        <pic:blipFill>
+                          <a:blip r:embed="rId8" cstate="print">
+                            <a:extLst>
+                              <a:ext uri="{28A0092B-C50C-407E-A947-70E740481C1C}">
+                                <a14:useLocalDpi xmlns:a14="http://schemas.microsoft.com/office/drawing/2010/main" val="0"/>
+                              </a:ext>
+                            </a:extLst>
+                          </a:blip>
+                          <a:stretch>
+                            <a:fillRect/>
+                          </a:stretch>
+                        </pic:blipFill>
+                        <pic:spPr>
+                          <a:xfrm>
+                            <a:off x="0" y="0"/>
+                            <a:ext cx="214886" cy="203498"/>
+                          </a:xfrm>
+                          <a:prstGeom prst="rect">
+                            <a:avLst/>
+                          </a:prstGeom>
+                        </pic:spPr>
+                      </pic:pic>
+                    </a:graphicData>
+                  </a:graphic>
+                </wp:inline>
+              </w:drawing>
+            </w:r>
           </w:p>
         </w:tc>
       </w:tr>
@@ -10326,7 +11696,7 @@
           </w:p>
           <w:p>
             <w:pPr>
-              <w:pStyle w:val="ListParagraph"/>
+              <w:pStyle w:val="a7"/>
               <w:numPr>
                 <w:ilvl w:val="0"/>
                 <w:numId w:val="15"/>
@@ -10390,7 +11760,7 @@
           </w:p>
           <w:p>
             <w:pPr>
-              <w:pStyle w:val="ListParagraph"/>
+              <w:pStyle w:val="a7"/>
               <w:numPr>
                 <w:ilvl w:val="0"/>
                 <w:numId w:val="15"/>
@@ -10494,7 +11864,7 @@
           </w:p>
           <w:p>
             <w:pPr>
-              <w:pStyle w:val="ListParagraph"/>
+              <w:pStyle w:val="a7"/>
               <w:numPr>
                 <w:ilvl w:val="0"/>
                 <w:numId w:val="15"/>
@@ -10614,7 +11984,7 @@
           </w:p>
           <w:p>
             <w:pPr>
-              <w:pStyle w:val="ListParagraph"/>
+              <w:pStyle w:val="a7"/>
               <w:numPr>
                 <w:ilvl w:val="0"/>
                 <w:numId w:val="15"/>
@@ -10698,16 +12068,7 @@
                 <w:szCs w:val="32"/>
                 <w:lang w:bidi="th-TH"/>
               </w:rPr>
-              <w:t xml:space="preserve"> </w:t>
-            </w:r>
-            <w:r>
-              <w:rPr>
-                <w:rFonts w:ascii="TH SarabunPSK" w:hAnsi="TH SarabunPSK" w:cs="TH SarabunPSK" w:hint="cs"/>
-                <w:sz w:val="32"/>
-                <w:szCs w:val="32"/>
-                <w:lang w:bidi="th-TH"/>
-              </w:rPr>
-              <w:t xml:space="preserve">Registration </w:t>
+              <w:t xml:space="preserve"> Registration </w:t>
             </w:r>
             <w:r>
               <w:rPr>
@@ -10754,6 +12115,63 @@
                 <w:lang w:bidi="th-TH"/>
               </w:rPr>
             </w:pPr>
+            <w:r>
+              <w:rPr>
+                <w:rFonts w:ascii="TH SarabunPSK" w:hAnsi="TH SarabunPSK" w:cs="TH SarabunPSK" w:hint="cs"/>
+                <w:sz w:val="32"/>
+                <w:szCs w:val="32"/>
+                <w:cs/>
+                <w:lang w:bidi="th-TH"/>
+              </w:rPr>
+              <w:t xml:space="preserve">อยู่ที่หน้า </w:t>
+            </w:r>
+            <w:r>
+              <w:rPr>
+                <w:rFonts w:ascii="TH SarabunPSK" w:hAnsi="TH SarabunPSK" w:cs="TH SarabunPSK"/>
+                <w:sz w:val="32"/>
+                <w:szCs w:val="32"/>
+                <w:lang w:bidi="th-TH"/>
+              </w:rPr>
+              <w:t>Workshop</w:t>
+            </w:r>
+            <w:r>
+              <w:rPr>
+                <w:rFonts w:ascii="TH SarabunPSK" w:hAnsi="TH SarabunPSK" w:cs="TH SarabunPSK" w:hint="cs"/>
+                <w:sz w:val="32"/>
+                <w:szCs w:val="32"/>
+                <w:lang w:bidi="th-TH"/>
+              </w:rPr>
+              <w:t xml:space="preserve"> Registration </w:t>
+            </w:r>
+            <w:r>
+              <w:rPr>
+                <w:rFonts w:ascii="TH SarabunPSK" w:hAnsi="TH SarabunPSK" w:cs="TH SarabunPSK" w:hint="cs"/>
+                <w:sz w:val="32"/>
+                <w:szCs w:val="32"/>
+                <w:cs/>
+                <w:lang w:bidi="th-TH"/>
+              </w:rPr>
+              <w:t>เช่นเดิม และมีการแสดงข้อความ “</w:t>
+            </w:r>
+            <w:r>
+              <w:rPr>
+                <w:rFonts w:ascii="TH SarabunPSK" w:hAnsi="TH SarabunPSK" w:cs="TH SarabunPSK" w:hint="cs"/>
+                <w:sz w:val="32"/>
+                <w:szCs w:val="32"/>
+                <w:lang w:bidi="th-TH"/>
+              </w:rPr>
+              <w:t>Please enter your name</w:t>
+            </w:r>
+            <w:r>
+              <w:rPr>
+                <w:rFonts w:ascii="TH SarabunPSK" w:hAnsi="TH SarabunPSK" w:cs="TH SarabunPSK" w:hint="cs"/>
+                <w:sz w:val="32"/>
+                <w:szCs w:val="32"/>
+                <w:cs/>
+                <w:lang w:bidi="th-TH"/>
+              </w:rPr>
+              <w:t>!!”</w:t>
+            </w:r>
           </w:p>
         </w:tc>
         <w:tc>
@@ -10769,6 +12187,15 @@
                 <w:lang w:bidi="th-TH"/>
               </w:rPr>
             </w:pPr>
+            <w:r>
+              <w:rPr>
+                <w:rFonts w:ascii="TH SarabunPSK" w:hAnsi="TH SarabunPSK" w:cs="TH SarabunPSK"/>
+                <w:sz w:val="32"/>
+                <w:szCs w:val="32"/>
+                <w:lang w:bidi="th-TH"/>
+              </w:rPr>
+              <w:t>Pass</w:t>
+            </w:r>
           </w:p>
         </w:tc>
         <w:tc>
@@ -10784,6 +12211,56 @@
                 <w:lang w:bidi="th-TH"/>
               </w:rPr>
             </w:pPr>
+            <w:r>
+              <w:rPr>
+                <w:rFonts w:ascii="TH SarabunPSK" w:hAnsi="TH SarabunPSK" w:cs="TH SarabunPSK" w:hint="cs"/>
+                <w:noProof/>
+                <w:sz w:val="32"/>
+                <w:szCs w:val="32"/>
+                <w:lang w:bidi="th-TH"/>
+              </w:rPr>
+              <w:drawing>
+                <wp:inline distT="0" distB="0" distL="0" distR="0" wp14:anchorId="653CC5F2" wp14:editId="6782D3D7">
+                  <wp:extent cx="201761" cy="191069"/>
+                  <wp:effectExtent l="0" t="0" r="8255" b="0"/>
+                  <wp:docPr id="2081762966" name="Picture 1"/>
+                  <wp:cNvGraphicFramePr>
+                    <a:graphicFrameLocks xmlns:a="http://schemas.openxmlformats.org/drawingml/2006/main" noChangeAspect="1"/>
+                  </wp:cNvGraphicFramePr>
+                  <a:graphic xmlns:a="http://schemas.openxmlformats.org/drawingml/2006/main">
+                    <a:graphicData uri="http://schemas.openxmlformats.org/drawingml/2006/picture">
+                      <pic:pic xmlns:pic="http://schemas.openxmlformats.org/drawingml/2006/picture">
+                        <pic:nvPicPr>
+                          <pic:cNvPr id="1" name="th[1].png"/>
+                          <pic:cNvPicPr/>
+                        </pic:nvPicPr>
+                        <pic:blipFill>
+                          <a:blip r:embed="rId8" cstate="print">
+                            <a:extLst>
+                              <a:ext uri="{28A0092B-C50C-407E-A947-70E740481C1C}">
+                                <a14:useLocalDpi xmlns:a14="http://schemas.microsoft.com/office/drawing/2010/main" val="0"/>
+                              </a:ext>
+                            </a:extLst>
+                          </a:blip>
+                          <a:stretch>
+                            <a:fillRect/>
+                          </a:stretch>
+                        </pic:blipFill>
+                        <pic:spPr>
+                          <a:xfrm>
+                            <a:off x="0" y="0"/>
+                            <a:ext cx="214886" cy="203498"/>
+                          </a:xfrm>
+                          <a:prstGeom prst="rect">
+                            <a:avLst/>
+                          </a:prstGeom>
+                        </pic:spPr>
+                      </pic:pic>
+                    </a:graphicData>
+                  </a:graphic>
+                </wp:inline>
+              </w:drawing>
+            </w:r>
           </w:p>
         </w:tc>
       </w:tr>
@@ -10887,7 +12364,7 @@
           </w:p>
           <w:p>
             <w:pPr>
-              <w:pStyle w:val="ListParagraph"/>
+              <w:pStyle w:val="a7"/>
               <w:numPr>
                 <w:ilvl w:val="0"/>
                 <w:numId w:val="16"/>
@@ -10962,7 +12439,7 @@
           </w:p>
           <w:p>
             <w:pPr>
-              <w:pStyle w:val="ListParagraph"/>
+              <w:pStyle w:val="a7"/>
               <w:numPr>
                 <w:ilvl w:val="0"/>
                 <w:numId w:val="16"/>
@@ -11028,7 +12505,7 @@
           </w:p>
           <w:p>
             <w:pPr>
-              <w:pStyle w:val="ListParagraph"/>
+              <w:pStyle w:val="a7"/>
               <w:numPr>
                 <w:ilvl w:val="0"/>
                 <w:numId w:val="16"/>
@@ -11092,7 +12569,7 @@
           </w:p>
           <w:p>
             <w:pPr>
-              <w:pStyle w:val="ListParagraph"/>
+              <w:pStyle w:val="a7"/>
               <w:numPr>
                 <w:ilvl w:val="0"/>
                 <w:numId w:val="16"/>
@@ -11231,7 +12708,7 @@
           </w:p>
           <w:p>
             <w:pPr>
-              <w:pStyle w:val="ListParagraph"/>
+              <w:pStyle w:val="a7"/>
               <w:numPr>
                 <w:ilvl w:val="0"/>
                 <w:numId w:val="16"/>
@@ -11371,6 +12848,63 @@
                 <w:lang w:bidi="th-TH"/>
               </w:rPr>
             </w:pPr>
+            <w:r>
+              <w:rPr>
+                <w:rFonts w:ascii="TH SarabunPSK" w:hAnsi="TH SarabunPSK" w:cs="TH SarabunPSK" w:hint="cs"/>
+                <w:sz w:val="32"/>
+                <w:szCs w:val="32"/>
+                <w:cs/>
+                <w:lang w:bidi="th-TH"/>
+              </w:rPr>
+              <w:t xml:space="preserve">อยู่ที่หน้า </w:t>
+            </w:r>
+            <w:r>
+              <w:rPr>
+                <w:rFonts w:ascii="TH SarabunPSK" w:hAnsi="TH SarabunPSK" w:cs="TH SarabunPSK"/>
+                <w:sz w:val="32"/>
+                <w:szCs w:val="32"/>
+                <w:lang w:bidi="th-TH"/>
+              </w:rPr>
+              <w:t>Workshop</w:t>
+            </w:r>
+            <w:r>
+              <w:rPr>
+                <w:rFonts w:ascii="TH SarabunPSK" w:hAnsi="TH SarabunPSK" w:cs="TH SarabunPSK" w:hint="cs"/>
+                <w:sz w:val="32"/>
+                <w:szCs w:val="32"/>
+                <w:lang w:bidi="th-TH"/>
+              </w:rPr>
+              <w:t xml:space="preserve"> Registration </w:t>
+            </w:r>
+            <w:r>
+              <w:rPr>
+                <w:rFonts w:ascii="TH SarabunPSK" w:hAnsi="TH SarabunPSK" w:cs="TH SarabunPSK" w:hint="cs"/>
+                <w:sz w:val="32"/>
+                <w:szCs w:val="32"/>
+                <w:cs/>
+                <w:lang w:bidi="th-TH"/>
+              </w:rPr>
+              <w:t>เช่นเดิม และมีการแสดงข้อความ “</w:t>
+            </w:r>
+            <w:r>
+              <w:rPr>
+                <w:rFonts w:ascii="TH SarabunPSK" w:hAnsi="TH SarabunPSK" w:cs="TH SarabunPSK" w:hint="cs"/>
+                <w:sz w:val="32"/>
+                <w:szCs w:val="32"/>
+                <w:lang w:bidi="th-TH"/>
+              </w:rPr>
+              <w:t>Please enter your email</w:t>
+            </w:r>
+            <w:r>
+              <w:rPr>
+                <w:rFonts w:ascii="TH SarabunPSK" w:hAnsi="TH SarabunPSK" w:cs="TH SarabunPSK" w:hint="cs"/>
+                <w:sz w:val="32"/>
+                <w:szCs w:val="32"/>
+                <w:cs/>
+                <w:lang w:bidi="th-TH"/>
+              </w:rPr>
+              <w:t>!!”</w:t>
+            </w:r>
           </w:p>
         </w:tc>
         <w:tc>
@@ -11386,6 +12920,15 @@
                 <w:lang w:bidi="th-TH"/>
               </w:rPr>
             </w:pPr>
+            <w:r>
+              <w:rPr>
+                <w:rFonts w:ascii="TH SarabunPSK" w:hAnsi="TH SarabunPSK" w:cs="TH SarabunPSK"/>
+                <w:sz w:val="32"/>
+                <w:szCs w:val="32"/>
+                <w:lang w:bidi="th-TH"/>
+              </w:rPr>
+              <w:t>Pass</w:t>
+            </w:r>
           </w:p>
         </w:tc>
         <w:tc>
@@ -11401,6 +12944,56 @@
                 <w:lang w:bidi="th-TH"/>
               </w:rPr>
             </w:pPr>
+            <w:r>
+              <w:rPr>
+                <w:rFonts w:ascii="TH SarabunPSK" w:hAnsi="TH SarabunPSK" w:cs="TH SarabunPSK" w:hint="cs"/>
+                <w:noProof/>
+                <w:sz w:val="32"/>
+                <w:szCs w:val="32"/>
+                <w:lang w:bidi="th-TH"/>
+              </w:rPr>
+              <w:drawing>
+                <wp:inline distT="0" distB="0" distL="0" distR="0" wp14:anchorId="7C73E4EF" wp14:editId="05228E54">
+                  <wp:extent cx="201761" cy="191069"/>
+                  <wp:effectExtent l="0" t="0" r="8255" b="0"/>
+                  <wp:docPr id="1760848225" name="Picture 1"/>
+                  <wp:cNvGraphicFramePr>
+                    <a:graphicFrameLocks xmlns:a="http://schemas.openxmlformats.org/drawingml/2006/main" noChangeAspect="1"/>
+                  </wp:cNvGraphicFramePr>
+                  <a:graphic xmlns:a="http://schemas.openxmlformats.org/drawingml/2006/main">
+                    <a:graphicData uri="http://schemas.openxmlformats.org/drawingml/2006/picture">
+                      <pic:pic xmlns:pic="http://schemas.openxmlformats.org/drawingml/2006/picture">
+                        <pic:nvPicPr>
+                          <pic:cNvPr id="1" name="th[1].png"/>
+                          <pic:cNvPicPr/>
+                        </pic:nvPicPr>
+                        <pic:blipFill>
+                          <a:blip r:embed="rId8" cstate="print">
+                            <a:extLst>
+                              <a:ext uri="{28A0092B-C50C-407E-A947-70E740481C1C}">
+                                <a14:useLocalDpi xmlns:a14="http://schemas.microsoft.com/office/drawing/2010/main" val="0"/>
+                              </a:ext>
+                            </a:extLst>
+                          </a:blip>
+                          <a:stretch>
+                            <a:fillRect/>
+                          </a:stretch>
+                        </pic:blipFill>
+                        <pic:spPr>
+                          <a:xfrm>
+                            <a:off x="0" y="0"/>
+                            <a:ext cx="214886" cy="203498"/>
+                          </a:xfrm>
+                          <a:prstGeom prst="rect">
+                            <a:avLst/>
+                          </a:prstGeom>
+                        </pic:spPr>
+                      </pic:pic>
+                    </a:graphicData>
+                  </a:graphic>
+                </wp:inline>
+              </w:drawing>
+            </w:r>
           </w:p>
         </w:tc>
       </w:tr>
@@ -11904,16 +13497,7 @@
                 <w:szCs w:val="32"/>
                 <w:lang w:bidi="th-TH"/>
               </w:rPr>
-              <w:t xml:space="preserve"> </w:t>
-            </w:r>
-            <w:r>
-              <w:rPr>
-                <w:rFonts w:ascii="TH SarabunPSK" w:hAnsi="TH SarabunPSK" w:cs="TH SarabunPSK" w:hint="cs"/>
-                <w:sz w:val="32"/>
-                <w:szCs w:val="32"/>
-                <w:lang w:bidi="th-TH"/>
-              </w:rPr>
-              <w:t>Registration</w:t>
+              <w:t xml:space="preserve"> Registration</w:t>
             </w:r>
           </w:p>
         </w:tc>
@@ -11931,6 +13515,34 @@
                 <w:lang w:bidi="th-TH"/>
               </w:rPr>
             </w:pPr>
+            <w:r>
+              <w:rPr>
+                <w:rFonts w:ascii="TH SarabunPSK" w:hAnsi="TH SarabunPSK" w:cs="TH SarabunPSK" w:hint="cs"/>
+                <w:sz w:val="32"/>
+                <w:szCs w:val="32"/>
+                <w:cs/>
+                <w:lang w:bidi="th-TH"/>
+              </w:rPr>
+              <w:t xml:space="preserve">แสดงหน้า </w:t>
+            </w:r>
+            <w:r>
+              <w:rPr>
+                <w:rFonts w:ascii="TH SarabunPSK" w:hAnsi="TH SarabunPSK" w:cs="TH SarabunPSK"/>
+                <w:sz w:val="32"/>
+                <w:szCs w:val="32"/>
+                <w:lang w:bidi="th-TH"/>
+              </w:rPr>
+              <w:t>Workshop</w:t>
+            </w:r>
+            <w:r>
+              <w:rPr>
+                <w:rFonts w:ascii="TH SarabunPSK" w:hAnsi="TH SarabunPSK" w:cs="TH SarabunPSK" w:hint="cs"/>
+                <w:sz w:val="32"/>
+                <w:szCs w:val="32"/>
+                <w:lang w:bidi="th-TH"/>
+              </w:rPr>
+              <w:t xml:space="preserve"> Registration</w:t>
+            </w:r>
           </w:p>
         </w:tc>
         <w:tc>
@@ -11946,6 +13558,15 @@
                 <w:lang w:bidi="th-TH"/>
               </w:rPr>
             </w:pPr>
+            <w:r>
+              <w:rPr>
+                <w:rFonts w:ascii="TH SarabunPSK" w:hAnsi="TH SarabunPSK" w:cs="TH SarabunPSK"/>
+                <w:sz w:val="32"/>
+                <w:szCs w:val="32"/>
+                <w:lang w:bidi="th-TH"/>
+              </w:rPr>
+              <w:t>Pass</w:t>
+            </w:r>
           </w:p>
         </w:tc>
         <w:tc>
@@ -11961,6 +13582,56 @@
                 <w:lang w:bidi="th-TH"/>
               </w:rPr>
             </w:pPr>
+            <w:r>
+              <w:rPr>
+                <w:rFonts w:ascii="TH SarabunPSK" w:hAnsi="TH SarabunPSK" w:cs="TH SarabunPSK" w:hint="cs"/>
+                <w:noProof/>
+                <w:sz w:val="32"/>
+                <w:szCs w:val="32"/>
+                <w:lang w:bidi="th-TH"/>
+              </w:rPr>
+              <w:drawing>
+                <wp:inline distT="0" distB="0" distL="0" distR="0" wp14:anchorId="468B490C" wp14:editId="687E261A">
+                  <wp:extent cx="201761" cy="191069"/>
+                  <wp:effectExtent l="0" t="0" r="8255" b="0"/>
+                  <wp:docPr id="1123856646" name="Picture 1"/>
+                  <wp:cNvGraphicFramePr>
+                    <a:graphicFrameLocks xmlns:a="http://schemas.openxmlformats.org/drawingml/2006/main" noChangeAspect="1"/>
+                  </wp:cNvGraphicFramePr>
+                  <a:graphic xmlns:a="http://schemas.openxmlformats.org/drawingml/2006/main">
+                    <a:graphicData uri="http://schemas.openxmlformats.org/drawingml/2006/picture">
+                      <pic:pic xmlns:pic="http://schemas.openxmlformats.org/drawingml/2006/picture">
+                        <pic:nvPicPr>
+                          <pic:cNvPr id="1" name="th[1].png"/>
+                          <pic:cNvPicPr/>
+                        </pic:nvPicPr>
+                        <pic:blipFill>
+                          <a:blip r:embed="rId8" cstate="print">
+                            <a:extLst>
+                              <a:ext uri="{28A0092B-C50C-407E-A947-70E740481C1C}">
+                                <a14:useLocalDpi xmlns:a14="http://schemas.microsoft.com/office/drawing/2010/main" val="0"/>
+                              </a:ext>
+                            </a:extLst>
+                          </a:blip>
+                          <a:stretch>
+                            <a:fillRect/>
+                          </a:stretch>
+                        </pic:blipFill>
+                        <pic:spPr>
+                          <a:xfrm>
+                            <a:off x="0" y="0"/>
+                            <a:ext cx="214886" cy="203498"/>
+                          </a:xfrm>
+                          <a:prstGeom prst="rect">
+                            <a:avLst/>
+                          </a:prstGeom>
+                        </pic:spPr>
+                      </pic:pic>
+                    </a:graphicData>
+                  </a:graphic>
+                </wp:inline>
+              </w:drawing>
+            </w:r>
           </w:p>
         </w:tc>
       </w:tr>
@@ -12064,7 +13735,7 @@
           </w:p>
           <w:p>
             <w:pPr>
-              <w:pStyle w:val="ListParagraph"/>
+              <w:pStyle w:val="a7"/>
               <w:numPr>
                 <w:ilvl w:val="0"/>
                 <w:numId w:val="17"/>
@@ -12139,7 +13810,7 @@
           </w:p>
           <w:p>
             <w:pPr>
-              <w:pStyle w:val="ListParagraph"/>
+              <w:pStyle w:val="a7"/>
               <w:numPr>
                 <w:ilvl w:val="0"/>
                 <w:numId w:val="17"/>
@@ -12205,7 +13876,7 @@
           </w:p>
           <w:p>
             <w:pPr>
-              <w:pStyle w:val="ListParagraph"/>
+              <w:pStyle w:val="a7"/>
               <w:numPr>
                 <w:ilvl w:val="0"/>
                 <w:numId w:val="17"/>
@@ -12269,7 +13940,7 @@
           </w:p>
           <w:p>
             <w:pPr>
-              <w:pStyle w:val="ListParagraph"/>
+              <w:pStyle w:val="a7"/>
               <w:numPr>
                 <w:ilvl w:val="0"/>
                 <w:numId w:val="17"/>
@@ -12373,7 +14044,7 @@
           </w:p>
           <w:p>
             <w:pPr>
-              <w:pStyle w:val="ListParagraph"/>
+              <w:pStyle w:val="a7"/>
               <w:numPr>
                 <w:ilvl w:val="0"/>
                 <w:numId w:val="17"/>
@@ -12504,6 +14175,63 @@
                 <w:lang w:bidi="th-TH"/>
               </w:rPr>
             </w:pPr>
+            <w:r>
+              <w:rPr>
+                <w:rFonts w:ascii="TH SarabunPSK" w:hAnsi="TH SarabunPSK" w:cs="TH SarabunPSK" w:hint="cs"/>
+                <w:sz w:val="32"/>
+                <w:szCs w:val="32"/>
+                <w:cs/>
+                <w:lang w:bidi="th-TH"/>
+              </w:rPr>
+              <w:t xml:space="preserve">อยู่ที่หน้า </w:t>
+            </w:r>
+            <w:r>
+              <w:rPr>
+                <w:rFonts w:ascii="TH SarabunPSK" w:hAnsi="TH SarabunPSK" w:cs="TH SarabunPSK"/>
+                <w:sz w:val="32"/>
+                <w:szCs w:val="32"/>
+                <w:lang w:bidi="th-TH"/>
+              </w:rPr>
+              <w:t>Workshop</w:t>
+            </w:r>
+            <w:r>
+              <w:rPr>
+                <w:rFonts w:ascii="TH SarabunPSK" w:hAnsi="TH SarabunPSK" w:cs="TH SarabunPSK" w:hint="cs"/>
+                <w:sz w:val="32"/>
+                <w:szCs w:val="32"/>
+                <w:lang w:bidi="th-TH"/>
+              </w:rPr>
+              <w:t xml:space="preserve"> Registration </w:t>
+            </w:r>
+            <w:r>
+              <w:rPr>
+                <w:rFonts w:ascii="TH SarabunPSK" w:hAnsi="TH SarabunPSK" w:cs="TH SarabunPSK" w:hint="cs"/>
+                <w:sz w:val="32"/>
+                <w:szCs w:val="32"/>
+                <w:cs/>
+                <w:lang w:bidi="th-TH"/>
+              </w:rPr>
+              <w:t>เช่นเดิม และมีการแสดงข้อความ “</w:t>
+            </w:r>
+            <w:r>
+              <w:rPr>
+                <w:rFonts w:ascii="TH SarabunPSK" w:hAnsi="TH SarabunPSK" w:cs="TH SarabunPSK" w:hint="cs"/>
+                <w:sz w:val="32"/>
+                <w:szCs w:val="32"/>
+                <w:lang w:bidi="th-TH"/>
+              </w:rPr>
+              <w:t>Please enter your phone number</w:t>
+            </w:r>
+            <w:r>
+              <w:rPr>
+                <w:rFonts w:ascii="TH SarabunPSK" w:hAnsi="TH SarabunPSK" w:cs="TH SarabunPSK" w:hint="cs"/>
+                <w:sz w:val="32"/>
+                <w:szCs w:val="32"/>
+                <w:cs/>
+                <w:lang w:bidi="th-TH"/>
+              </w:rPr>
+              <w:t>!!”</w:t>
+            </w:r>
           </w:p>
         </w:tc>
         <w:tc>
@@ -12519,6 +14247,15 @@
                 <w:lang w:bidi="th-TH"/>
               </w:rPr>
             </w:pPr>
+            <w:r>
+              <w:rPr>
+                <w:rFonts w:ascii="TH SarabunPSK" w:hAnsi="TH SarabunPSK" w:cs="TH SarabunPSK"/>
+                <w:sz w:val="32"/>
+                <w:szCs w:val="32"/>
+                <w:lang w:bidi="th-TH"/>
+              </w:rPr>
+              <w:t>Pass</w:t>
+            </w:r>
           </w:p>
         </w:tc>
         <w:tc>
@@ -12534,6 +14271,56 @@
                 <w:lang w:bidi="th-TH"/>
               </w:rPr>
             </w:pPr>
+            <w:r>
+              <w:rPr>
+                <w:rFonts w:ascii="TH SarabunPSK" w:hAnsi="TH SarabunPSK" w:cs="TH SarabunPSK" w:hint="cs"/>
+                <w:noProof/>
+                <w:sz w:val="32"/>
+                <w:szCs w:val="32"/>
+                <w:lang w:bidi="th-TH"/>
+              </w:rPr>
+              <w:drawing>
+                <wp:inline distT="0" distB="0" distL="0" distR="0" wp14:anchorId="033629E3" wp14:editId="4FF19E97">
+                  <wp:extent cx="201761" cy="191069"/>
+                  <wp:effectExtent l="0" t="0" r="8255" b="0"/>
+                  <wp:docPr id="1277363223" name="Picture 1"/>
+                  <wp:cNvGraphicFramePr>
+                    <a:graphicFrameLocks xmlns:a="http://schemas.openxmlformats.org/drawingml/2006/main" noChangeAspect="1"/>
+                  </wp:cNvGraphicFramePr>
+                  <a:graphic xmlns:a="http://schemas.openxmlformats.org/drawingml/2006/main">
+                    <a:graphicData uri="http://schemas.openxmlformats.org/drawingml/2006/picture">
+                      <pic:pic xmlns:pic="http://schemas.openxmlformats.org/drawingml/2006/picture">
+                        <pic:nvPicPr>
+                          <pic:cNvPr id="1" name="th[1].png"/>
+                          <pic:cNvPicPr/>
+                        </pic:nvPicPr>
+                        <pic:blipFill>
+                          <a:blip r:embed="rId8" cstate="print">
+                            <a:extLst>
+                              <a:ext uri="{28A0092B-C50C-407E-A947-70E740481C1C}">
+                                <a14:useLocalDpi xmlns:a14="http://schemas.microsoft.com/office/drawing/2010/main" val="0"/>
+                              </a:ext>
+                            </a:extLst>
+                          </a:blip>
+                          <a:stretch>
+                            <a:fillRect/>
+                          </a:stretch>
+                        </pic:blipFill>
+                        <pic:spPr>
+                          <a:xfrm>
+                            <a:off x="0" y="0"/>
+                            <a:ext cx="214886" cy="203498"/>
+                          </a:xfrm>
+                          <a:prstGeom prst="rect">
+                            <a:avLst/>
+                          </a:prstGeom>
+                        </pic:spPr>
+                      </pic:pic>
+                    </a:graphicData>
+                  </a:graphic>
+                </wp:inline>
+              </w:drawing>
+            </w:r>
           </w:p>
         </w:tc>
       </w:tr>
@@ -13037,16 +14824,7 @@
                 <w:szCs w:val="32"/>
                 <w:lang w:bidi="th-TH"/>
               </w:rPr>
-              <w:t xml:space="preserve"> </w:t>
-            </w:r>
-            <w:r>
-              <w:rPr>
-                <w:rFonts w:ascii="TH SarabunPSK" w:hAnsi="TH SarabunPSK" w:cs="TH SarabunPSK" w:hint="cs"/>
-                <w:sz w:val="32"/>
-                <w:szCs w:val="32"/>
-                <w:lang w:bidi="th-TH"/>
-              </w:rPr>
-              <w:t>Registration</w:t>
+              <w:t xml:space="preserve"> Registration</w:t>
             </w:r>
           </w:p>
         </w:tc>
@@ -13064,6 +14842,34 @@
                 <w:lang w:bidi="th-TH"/>
               </w:rPr>
             </w:pPr>
+            <w:r>
+              <w:rPr>
+                <w:rFonts w:ascii="TH SarabunPSK" w:hAnsi="TH SarabunPSK" w:cs="TH SarabunPSK" w:hint="cs"/>
+                <w:sz w:val="32"/>
+                <w:szCs w:val="32"/>
+                <w:cs/>
+                <w:lang w:bidi="th-TH"/>
+              </w:rPr>
+              <w:t xml:space="preserve">แสดงหน้า </w:t>
+            </w:r>
+            <w:r>
+              <w:rPr>
+                <w:rFonts w:ascii="TH SarabunPSK" w:hAnsi="TH SarabunPSK" w:cs="TH SarabunPSK"/>
+                <w:sz w:val="32"/>
+                <w:szCs w:val="32"/>
+                <w:lang w:bidi="th-TH"/>
+              </w:rPr>
+              <w:t>Workshop</w:t>
+            </w:r>
+            <w:r>
+              <w:rPr>
+                <w:rFonts w:ascii="TH SarabunPSK" w:hAnsi="TH SarabunPSK" w:cs="TH SarabunPSK" w:hint="cs"/>
+                <w:sz w:val="32"/>
+                <w:szCs w:val="32"/>
+                <w:lang w:bidi="th-TH"/>
+              </w:rPr>
+              <w:t xml:space="preserve"> Registration</w:t>
+            </w:r>
           </w:p>
         </w:tc>
         <w:tc>
@@ -13079,6 +14885,15 @@
                 <w:lang w:bidi="th-TH"/>
               </w:rPr>
             </w:pPr>
+            <w:r>
+              <w:rPr>
+                <w:rFonts w:ascii="TH SarabunPSK" w:hAnsi="TH SarabunPSK" w:cs="TH SarabunPSK"/>
+                <w:sz w:val="32"/>
+                <w:szCs w:val="32"/>
+                <w:lang w:bidi="th-TH"/>
+              </w:rPr>
+              <w:t xml:space="preserve">Pass </w:t>
+            </w:r>
           </w:p>
         </w:tc>
         <w:tc>
@@ -13094,6 +14909,56 @@
                 <w:lang w:bidi="th-TH"/>
               </w:rPr>
             </w:pPr>
+            <w:r>
+              <w:rPr>
+                <w:rFonts w:ascii="TH SarabunPSK" w:hAnsi="TH SarabunPSK" w:cs="TH SarabunPSK" w:hint="cs"/>
+                <w:noProof/>
+                <w:sz w:val="32"/>
+                <w:szCs w:val="32"/>
+                <w:lang w:bidi="th-TH"/>
+              </w:rPr>
+              <w:drawing>
+                <wp:inline distT="0" distB="0" distL="0" distR="0" wp14:anchorId="6212DF3F" wp14:editId="090B5973">
+                  <wp:extent cx="201761" cy="191069"/>
+                  <wp:effectExtent l="0" t="0" r="8255" b="0"/>
+                  <wp:docPr id="13747045" name="Picture 1"/>
+                  <wp:cNvGraphicFramePr>
+                    <a:graphicFrameLocks xmlns:a="http://schemas.openxmlformats.org/drawingml/2006/main" noChangeAspect="1"/>
+                  </wp:cNvGraphicFramePr>
+                  <a:graphic xmlns:a="http://schemas.openxmlformats.org/drawingml/2006/main">
+                    <a:graphicData uri="http://schemas.openxmlformats.org/drawingml/2006/picture">
+                      <pic:pic xmlns:pic="http://schemas.openxmlformats.org/drawingml/2006/picture">
+                        <pic:nvPicPr>
+                          <pic:cNvPr id="1" name="th[1].png"/>
+                          <pic:cNvPicPr/>
+                        </pic:nvPicPr>
+                        <pic:blipFill>
+                          <a:blip r:embed="rId8" cstate="print">
+                            <a:extLst>
+                              <a:ext uri="{28A0092B-C50C-407E-A947-70E740481C1C}">
+                                <a14:useLocalDpi xmlns:a14="http://schemas.microsoft.com/office/drawing/2010/main" val="0"/>
+                              </a:ext>
+                            </a:extLst>
+                          </a:blip>
+                          <a:stretch>
+                            <a:fillRect/>
+                          </a:stretch>
+                        </pic:blipFill>
+                        <pic:spPr>
+                          <a:xfrm>
+                            <a:off x="0" y="0"/>
+                            <a:ext cx="214886" cy="203498"/>
+                          </a:xfrm>
+                          <a:prstGeom prst="rect">
+                            <a:avLst/>
+                          </a:prstGeom>
+                        </pic:spPr>
+                      </pic:pic>
+                    </a:graphicData>
+                  </a:graphic>
+                </wp:inline>
+              </w:drawing>
+            </w:r>
           </w:p>
         </w:tc>
       </w:tr>
@@ -13197,7 +15062,7 @@
           </w:p>
           <w:p>
             <w:pPr>
-              <w:pStyle w:val="ListParagraph"/>
+              <w:pStyle w:val="a7"/>
               <w:numPr>
                 <w:ilvl w:val="0"/>
                 <w:numId w:val="18"/>
@@ -13272,7 +15137,7 @@
           </w:p>
           <w:p>
             <w:pPr>
-              <w:pStyle w:val="ListParagraph"/>
+              <w:pStyle w:val="a7"/>
               <w:numPr>
                 <w:ilvl w:val="0"/>
                 <w:numId w:val="18"/>
@@ -13338,7 +15203,7 @@
           </w:p>
           <w:p>
             <w:pPr>
-              <w:pStyle w:val="ListParagraph"/>
+              <w:pStyle w:val="a7"/>
               <w:numPr>
                 <w:ilvl w:val="0"/>
                 <w:numId w:val="18"/>
@@ -13402,7 +15267,7 @@
           </w:p>
           <w:p>
             <w:pPr>
-              <w:pStyle w:val="ListParagraph"/>
+              <w:pStyle w:val="a7"/>
               <w:numPr>
                 <w:ilvl w:val="0"/>
                 <w:numId w:val="18"/>
@@ -13505,7 +15370,7 @@
           </w:p>
           <w:p>
             <w:pPr>
-              <w:pStyle w:val="ListParagraph"/>
+              <w:pStyle w:val="a7"/>
               <w:numPr>
                 <w:ilvl w:val="0"/>
                 <w:numId w:val="18"/>
@@ -13567,7 +15432,7 @@
           </w:p>
           <w:p>
             <w:pPr>
-              <w:pStyle w:val="ListParagraph"/>
+              <w:pStyle w:val="a7"/>
               <w:numPr>
                 <w:ilvl w:val="0"/>
                 <w:numId w:val="18"/>
@@ -13669,34 +15534,7 @@
                 <w:szCs w:val="32"/>
                 <w:lang w:bidi="th-TH"/>
               </w:rPr>
-              <w:t>Ple</w:t>
-            </w:r>
-            <w:r>
-              <w:rPr>
-                <w:rFonts w:ascii="TH SarabunPSK" w:hAnsi="TH SarabunPSK" w:cs="TH SarabunPSK" w:hint="cs"/>
-                <w:sz w:val="32"/>
-                <w:szCs w:val="32"/>
-                <w:lang w:bidi="th-TH"/>
-              </w:rPr>
-              <w:t>ase enter a valid phone number</w:t>
-            </w:r>
-            <w:r>
-              <w:rPr>
-                <w:rFonts w:ascii="TH SarabunPSK" w:hAnsi="TH SarabunPSK" w:cs="TH SarabunPSK" w:hint="cs"/>
-                <w:sz w:val="32"/>
-                <w:szCs w:val="32"/>
-                <w:lang w:bidi="th-TH"/>
-              </w:rPr>
-              <w:t xml:space="preserve">, </w:t>
-            </w:r>
-            <w:r>
-              <w:rPr>
-                <w:rFonts w:ascii="TH SarabunPSK" w:hAnsi="TH SarabunPSK" w:cs="TH SarabunPSK" w:hint="cs"/>
-                <w:sz w:val="32"/>
-                <w:szCs w:val="32"/>
-                <w:lang w:bidi="th-TH"/>
-              </w:rPr>
-              <w:t>e</w:t>
+              <w:t>Please enter a valid phone number, e</w:t>
             </w:r>
             <w:r>
               <w:rPr>
@@ -13734,16 +15572,7 @@
                 <w:szCs w:val="32"/>
                 <w:lang w:bidi="th-TH"/>
               </w:rPr>
-              <w:t>,</w:t>
-            </w:r>
-            <w:r>
-              <w:rPr>
-                <w:rFonts w:ascii="TH SarabunPSK" w:hAnsi="TH SarabunPSK" w:cs="TH SarabunPSK" w:hint="cs"/>
-                <w:sz w:val="32"/>
-                <w:szCs w:val="32"/>
-                <w:lang w:bidi="th-TH"/>
-              </w:rPr>
-              <w:t xml:space="preserve"> 081</w:t>
+              <w:t>, 081</w:t>
             </w:r>
             <w:r>
               <w:rPr>
@@ -13829,17 +15658,7 @@
                 <w:cs/>
                 <w:lang w:bidi="th-TH"/>
               </w:rPr>
-              <w:t>)</w:t>
-            </w:r>
-            <w:r>
-              <w:rPr>
-                <w:rFonts w:ascii="TH SarabunPSK" w:hAnsi="TH SarabunPSK" w:cs="TH SarabunPSK" w:hint="cs"/>
-                <w:sz w:val="32"/>
-                <w:szCs w:val="32"/>
-                <w:cs/>
-                <w:lang w:bidi="th-TH"/>
-              </w:rPr>
-              <w:t>”</w:t>
+              <w:t>)”</w:t>
             </w:r>
           </w:p>
         </w:tc>
@@ -13857,6 +15676,63 @@
                 <w:lang w:bidi="th-TH"/>
               </w:rPr>
             </w:pPr>
+            <w:r>
+              <w:rPr>
+                <w:rFonts w:ascii="TH SarabunPSK" w:hAnsi="TH SarabunPSK" w:cs="TH SarabunPSK"/>
+                <w:sz w:val="32"/>
+                <w:szCs w:val="32"/>
+                <w:cs/>
+                <w:lang w:bidi="th-TH"/>
+              </w:rPr>
+              <w:t xml:space="preserve">อยู่ที่หน้า </w:t>
+            </w:r>
+            <w:r>
+              <w:rPr>
+                <w:rFonts w:ascii="TH SarabunPSK" w:hAnsi="TH SarabunPSK" w:cs="TH SarabunPSK"/>
+                <w:sz w:val="32"/>
+                <w:szCs w:val="32"/>
+                <w:lang w:bidi="th-TH"/>
+              </w:rPr>
+              <w:t xml:space="preserve">Workshop Registration </w:t>
+            </w:r>
+            <w:r>
+              <w:rPr>
+                <w:rFonts w:ascii="TH SarabunPSK" w:hAnsi="TH SarabunPSK" w:cs="TH SarabunPSK"/>
+                <w:sz w:val="32"/>
+                <w:szCs w:val="32"/>
+                <w:cs/>
+                <w:lang w:bidi="th-TH"/>
+              </w:rPr>
+              <w:t>เช่นเดิม และ</w:t>
+            </w:r>
+            <w:r>
+              <w:rPr>
+                <w:rFonts w:ascii="TH SarabunPSK" w:hAnsi="TH SarabunPSK" w:cs="TH SarabunPSK"/>
+                <w:sz w:val="32"/>
+                <w:szCs w:val="32"/>
+                <w:lang w:bidi="th-TH"/>
+              </w:rPr>
+              <w:t xml:space="preserve"> </w:t>
+            </w:r>
+            <w:r>
+              <w:rPr>
+                <w:rFonts w:ascii="TH SarabunPSK" w:hAnsi="TH SarabunPSK" w:cs="TH SarabunPSK"/>
+                <w:sz w:val="32"/>
+                <w:szCs w:val="32"/>
+                <w:cs/>
+                <w:lang w:bidi="th-TH"/>
+              </w:rPr>
+              <w:t xml:space="preserve">มีการแสดงข้อความ </w:t>
+            </w:r>
+            <w:r>
+              <w:rPr>
+                <w:rFonts w:ascii="TH SarabunPSK" w:hAnsi="TH SarabunPSK" w:cs="TH SarabunPSK"/>
+                <w:sz w:val="32"/>
+                <w:szCs w:val="32"/>
+                <w:lang w:bidi="th-TH"/>
+              </w:rPr>
+              <w:t>Please enter a valid phone number</w:t>
+            </w:r>
           </w:p>
         </w:tc>
         <w:tc>
@@ -13866,12 +15742,22 @@
           <w:p>
             <w:pPr>
               <w:rPr>
-                <w:rFonts w:ascii="TH SarabunPSK" w:hAnsi="TH SarabunPSK" w:cs="TH SarabunPSK"/>
-                <w:sz w:val="32"/>
-                <w:szCs w:val="32"/>
-                <w:lang w:bidi="th-TH"/>
-              </w:rPr>
-            </w:pPr>
+                <w:rFonts w:ascii="TH SarabunPSK" w:hAnsi="TH SarabunPSK" w:cs="TH SarabunPSK" w:hint="cs"/>
+                <w:sz w:val="32"/>
+                <w:szCs w:val="32"/>
+                <w:cs/>
+                <w:lang w:bidi="th-TH"/>
+              </w:rPr>
+            </w:pPr>
+            <w:r>
+              <w:rPr>
+                <w:rFonts w:ascii="TH SarabunPSK" w:hAnsi="TH SarabunPSK" w:cs="TH SarabunPSK"/>
+                <w:sz w:val="32"/>
+                <w:szCs w:val="32"/>
+                <w:lang w:bidi="th-TH"/>
+              </w:rPr>
+              <w:t>Fail</w:t>
+            </w:r>
           </w:p>
         </w:tc>
         <w:tc>
@@ -13887,6 +15773,63 @@
                 <w:lang w:bidi="th-TH"/>
               </w:rPr>
             </w:pPr>
+            <w:r>
+              <w:rPr>
+                <w:rFonts w:ascii="TH SarabunPSK" w:hAnsi="TH SarabunPSK" w:cs="TH SarabunPSK" w:hint="cs"/>
+                <w:noProof/>
+                <w:sz w:val="32"/>
+                <w:szCs w:val="32"/>
+                <w:lang w:bidi="th-TH"/>
+              </w:rPr>
+              <w:drawing>
+                <wp:inline distT="0" distB="0" distL="0" distR="0" wp14:anchorId="1D1B1BA2" wp14:editId="33FFE640">
+                  <wp:extent cx="216464" cy="190841"/>
+                  <wp:effectExtent l="0" t="0" r="0" b="0"/>
+                  <wp:docPr id="1585857482" name="Picture 4"/>
+                  <wp:cNvGraphicFramePr>
+                    <a:graphicFrameLocks xmlns:a="http://schemas.openxmlformats.org/drawingml/2006/main" noChangeAspect="1"/>
+                  </wp:cNvGraphicFramePr>
+                  <a:graphic xmlns:a="http://schemas.openxmlformats.org/drawingml/2006/main">
+                    <a:graphicData uri="http://schemas.openxmlformats.org/drawingml/2006/picture">
+                      <pic:pic xmlns:pic="http://schemas.openxmlformats.org/drawingml/2006/picture">
+                        <pic:nvPicPr>
+                          <pic:cNvPr id="0" name="Picture 1"/>
+                          <pic:cNvPicPr>
+                            <a:picLocks noChangeAspect="1" noChangeArrowheads="1"/>
+                          </pic:cNvPicPr>
+                        </pic:nvPicPr>
+                        <pic:blipFill>
+                          <a:blip r:embed="rId9" cstate="print">
+                            <a:extLst>
+                              <a:ext uri="{28A0092B-C50C-407E-A947-70E740481C1C}">
+                                <a14:useLocalDpi xmlns:a14="http://schemas.microsoft.com/office/drawing/2010/main" val="0"/>
+                              </a:ext>
+                            </a:extLst>
+                          </a:blip>
+                          <a:srcRect/>
+                          <a:stretch>
+                            <a:fillRect/>
+                          </a:stretch>
+                        </pic:blipFill>
+                        <pic:spPr bwMode="auto">
+                          <a:xfrm>
+                            <a:off x="0" y="0"/>
+                            <a:ext cx="250653" cy="220983"/>
+                          </a:xfrm>
+                          <a:prstGeom prst="rect">
+                            <a:avLst/>
+                          </a:prstGeom>
+                          <a:noFill/>
+                          <a:ln>
+                            <a:noFill/>
+                          </a:ln>
+                        </pic:spPr>
+                      </pic:pic>
+                    </a:graphicData>
+                  </a:graphic>
+                </wp:inline>
+              </w:drawing>
+            </w:r>
           </w:p>
         </w:tc>
       </w:tr>
@@ -13942,7 +15885,7 @@
     </w:p>
     <w:tbl>
       <w:tblPr>
-        <w:tblStyle w:val="TableGrid"/>
+        <w:tblStyle w:val="a8"/>
         <w:tblW w:w="14150" w:type="dxa"/>
         <w:tblInd w:w="-635" w:type="dxa"/>
         <w:tblLook w:val="04A0" w:firstRow="1" w:lastRow="0" w:firstColumn="1" w:lastColumn="0" w:noHBand="0" w:noVBand="1"/>
@@ -14371,6 +16314,15 @@
                 <w:lang w:bidi="th-TH"/>
               </w:rPr>
             </w:pPr>
+            <w:r>
+              <w:rPr>
+                <w:rFonts w:ascii="TH SarabunPSK" w:hAnsi="TH SarabunPSK" w:cs="TH SarabunPSK"/>
+                <w:sz w:val="32"/>
+                <w:szCs w:val="32"/>
+                <w:lang w:bidi="th-TH"/>
+              </w:rPr>
+              <w:t>4</w:t>
+            </w:r>
           </w:p>
         </w:tc>
         <w:tc>
@@ -14386,6 +16338,15 @@
                 <w:lang w:bidi="th-TH"/>
               </w:rPr>
             </w:pPr>
+            <w:r>
+              <w:rPr>
+                <w:rFonts w:ascii="TH SarabunPSK" w:hAnsi="TH SarabunPSK" w:cs="TH SarabunPSK"/>
+                <w:sz w:val="32"/>
+                <w:szCs w:val="32"/>
+                <w:lang w:bidi="th-TH"/>
+              </w:rPr>
+              <w:t>4</w:t>
+            </w:r>
           </w:p>
         </w:tc>
         <w:tc>
@@ -14401,6 +16362,15 @@
                 <w:lang w:bidi="th-TH"/>
               </w:rPr>
             </w:pPr>
+            <w:r>
+              <w:rPr>
+                <w:rFonts w:ascii="TH SarabunPSK" w:hAnsi="TH SarabunPSK" w:cs="TH SarabunPSK"/>
+                <w:sz w:val="32"/>
+                <w:szCs w:val="32"/>
+                <w:lang w:bidi="th-TH"/>
+              </w:rPr>
+              <w:t>-</w:t>
+            </w:r>
           </w:p>
         </w:tc>
         <w:tc>
@@ -14416,6 +16386,15 @@
                 <w:lang w:bidi="th-TH"/>
               </w:rPr>
             </w:pPr>
+            <w:r>
+              <w:rPr>
+                <w:rFonts w:ascii="TH SarabunPSK" w:hAnsi="TH SarabunPSK" w:cs="TH SarabunPSK"/>
+                <w:sz w:val="32"/>
+                <w:szCs w:val="32"/>
+                <w:lang w:bidi="th-TH"/>
+              </w:rPr>
+              <w:t>-</w:t>
+            </w:r>
           </w:p>
         </w:tc>
         <w:tc>
@@ -14431,6 +16410,15 @@
                 <w:lang w:bidi="th-TH"/>
               </w:rPr>
             </w:pPr>
+            <w:r>
+              <w:rPr>
+                <w:rFonts w:ascii="TH SarabunPSK" w:hAnsi="TH SarabunPSK" w:cs="TH SarabunPSK"/>
+                <w:sz w:val="32"/>
+                <w:szCs w:val="32"/>
+                <w:lang w:bidi="th-TH"/>
+              </w:rPr>
+              <w:t>-</w:t>
+            </w:r>
           </w:p>
         </w:tc>
         <w:tc>
@@ -14446,6 +16434,15 @@
                 <w:lang w:bidi="th-TH"/>
               </w:rPr>
             </w:pPr>
+            <w:r>
+              <w:rPr>
+                <w:rFonts w:ascii="TH SarabunPSK" w:hAnsi="TH SarabunPSK" w:cs="TH SarabunPSK"/>
+                <w:sz w:val="32"/>
+                <w:szCs w:val="32"/>
+                <w:lang w:bidi="th-TH"/>
+              </w:rPr>
+              <w:t>No issue found</w:t>
+            </w:r>
           </w:p>
         </w:tc>
         <w:tc>
@@ -14455,12 +16452,22 @@
           <w:p>
             <w:pPr>
               <w:rPr>
-                <w:rFonts w:ascii="TH SarabunPSK" w:hAnsi="TH SarabunPSK" w:cs="TH SarabunPSK"/>
-                <w:sz w:val="32"/>
-                <w:szCs w:val="32"/>
-                <w:lang w:bidi="th-TH"/>
-              </w:rPr>
-            </w:pPr>
+                <w:rFonts w:ascii="TH SarabunPSK" w:hAnsi="TH SarabunPSK" w:cs="TH SarabunPSK" w:hint="cs"/>
+                <w:sz w:val="32"/>
+                <w:szCs w:val="32"/>
+                <w:cs/>
+                <w:lang w:bidi="th-TH"/>
+              </w:rPr>
+            </w:pPr>
+            <w:r>
+              <w:rPr>
+                <w:rFonts w:ascii="TH SarabunPSK" w:hAnsi="TH SarabunPSK" w:cs="TH SarabunPSK"/>
+                <w:sz w:val="32"/>
+                <w:szCs w:val="32"/>
+                <w:lang w:bidi="th-TH"/>
+              </w:rPr>
+              <w:t>-</w:t>
+            </w:r>
           </w:p>
         </w:tc>
       </w:tr>
@@ -14488,6 +16495,7 @@
                 <w:szCs w:val="32"/>
                 <w:lang w:bidi="th-TH"/>
               </w:rPr>
+              <w:lastRenderedPageBreak/>
               <w:t>UAT</w:t>
             </w:r>
             <w:r>
@@ -14623,6 +16631,15 @@
                 <w:lang w:bidi="th-TH"/>
               </w:rPr>
             </w:pPr>
+            <w:r>
+              <w:rPr>
+                <w:rFonts w:ascii="TH SarabunPSK" w:hAnsi="TH SarabunPSK" w:cs="TH SarabunPSK"/>
+                <w:sz w:val="32"/>
+                <w:szCs w:val="32"/>
+                <w:lang w:bidi="th-TH"/>
+              </w:rPr>
+              <w:t>11</w:t>
+            </w:r>
           </w:p>
         </w:tc>
         <w:tc>
@@ -14641,6 +16658,15 @@
                 <w:lang w:bidi="th-TH"/>
               </w:rPr>
             </w:pPr>
+            <w:r>
+              <w:rPr>
+                <w:rFonts w:ascii="TH SarabunPSK" w:hAnsi="TH SarabunPSK" w:cs="TH SarabunPSK"/>
+                <w:sz w:val="32"/>
+                <w:szCs w:val="32"/>
+                <w:lang w:bidi="th-TH"/>
+              </w:rPr>
+              <w:t>10</w:t>
+            </w:r>
           </w:p>
         </w:tc>
         <w:tc>
@@ -14659,6 +16685,15 @@
                 <w:lang w:bidi="th-TH"/>
               </w:rPr>
             </w:pPr>
+            <w:r>
+              <w:rPr>
+                <w:rFonts w:ascii="TH SarabunPSK" w:hAnsi="TH SarabunPSK" w:cs="TH SarabunPSK"/>
+                <w:sz w:val="32"/>
+                <w:szCs w:val="32"/>
+                <w:lang w:bidi="th-TH"/>
+              </w:rPr>
+              <w:t>1</w:t>
+            </w:r>
           </w:p>
         </w:tc>
         <w:tc>
@@ -14677,6 +16712,15 @@
                 <w:lang w:bidi="th-TH"/>
               </w:rPr>
             </w:pPr>
+            <w:r>
+              <w:rPr>
+                <w:rFonts w:ascii="TH SarabunPSK" w:hAnsi="TH SarabunPSK" w:cs="TH SarabunPSK"/>
+                <w:sz w:val="32"/>
+                <w:szCs w:val="32"/>
+                <w:lang w:bidi="th-TH"/>
+              </w:rPr>
+              <w:t>-</w:t>
+            </w:r>
           </w:p>
         </w:tc>
         <w:tc>
@@ -14695,6 +16739,15 @@
                 <w:lang w:bidi="th-TH"/>
               </w:rPr>
             </w:pPr>
+            <w:r>
+              <w:rPr>
+                <w:rFonts w:ascii="TH SarabunPSK" w:hAnsi="TH SarabunPSK" w:cs="TH SarabunPSK"/>
+                <w:sz w:val="32"/>
+                <w:szCs w:val="32"/>
+                <w:lang w:bidi="th-TH"/>
+              </w:rPr>
+              <w:t>-</w:t>
+            </w:r>
           </w:p>
         </w:tc>
         <w:tc>
@@ -14713,6 +16766,16 @@
                 <w:lang w:bidi="th-TH"/>
               </w:rPr>
             </w:pPr>
+            <w:r>
+              <w:rPr>
+                <w:rFonts w:ascii="TH SarabunPSK" w:hAnsi="TH SarabunPSK" w:cs="TH SarabunPSK"/>
+                <w:sz w:val="32"/>
+                <w:szCs w:val="32"/>
+                <w:cs/>
+                <w:lang w:bidi="th-TH"/>
+              </w:rPr>
+              <w:t>ข้อความแจ้งเตือนของระบบไม่ตรงตามข้อกำหนด</w:t>
+            </w:r>
           </w:p>
         </w:tc>
         <w:tc>
@@ -14731,6 +16794,15 @@
                 <w:lang w:bidi="th-TH"/>
               </w:rPr>
             </w:pPr>
+            <w:r>
+              <w:rPr>
+                <w:rFonts w:ascii="TH SarabunPSK" w:hAnsi="TH SarabunPSK" w:cs="TH SarabunPSK"/>
+                <w:sz w:val="32"/>
+                <w:szCs w:val="32"/>
+                <w:lang w:bidi="th-TH"/>
+              </w:rPr>
+              <w:t>DEF-LAB04-001</w:t>
+            </w:r>
           </w:p>
         </w:tc>
       </w:tr>
@@ -14769,7 +16841,6 @@
                 <w:cs/>
                 <w:lang w:bidi="th-TH"/>
               </w:rPr>
-              <w:lastRenderedPageBreak/>
               <w:t>รวม</w:t>
             </w:r>
           </w:p>
@@ -14793,6 +16864,15 @@
                 <w:lang w:bidi="th-TH"/>
               </w:rPr>
             </w:pPr>
+            <w:r>
+              <w:rPr>
+                <w:rFonts w:ascii="TH SarabunPSK" w:hAnsi="TH SarabunPSK" w:cs="TH SarabunPSK"/>
+                <w:sz w:val="32"/>
+                <w:szCs w:val="32"/>
+                <w:lang w:bidi="th-TH"/>
+              </w:rPr>
+              <w:t>15</w:t>
+            </w:r>
           </w:p>
         </w:tc>
         <w:tc>
@@ -14814,6 +16894,15 @@
                 <w:lang w:bidi="th-TH"/>
               </w:rPr>
             </w:pPr>
+            <w:r>
+              <w:rPr>
+                <w:rFonts w:ascii="TH SarabunPSK" w:hAnsi="TH SarabunPSK" w:cs="TH SarabunPSK"/>
+                <w:sz w:val="32"/>
+                <w:szCs w:val="32"/>
+                <w:lang w:bidi="th-TH"/>
+              </w:rPr>
+              <w:t>14</w:t>
+            </w:r>
           </w:p>
         </w:tc>
         <w:tc>
@@ -14835,6 +16924,15 @@
                 <w:lang w:bidi="th-TH"/>
               </w:rPr>
             </w:pPr>
+            <w:r>
+              <w:rPr>
+                <w:rFonts w:ascii="TH SarabunPSK" w:hAnsi="TH SarabunPSK" w:cs="TH SarabunPSK"/>
+                <w:sz w:val="32"/>
+                <w:szCs w:val="32"/>
+                <w:lang w:bidi="th-TH"/>
+              </w:rPr>
+              <w:t>1</w:t>
+            </w:r>
           </w:p>
         </w:tc>
         <w:tc>
@@ -14856,6 +16954,15 @@
                 <w:lang w:bidi="th-TH"/>
               </w:rPr>
             </w:pPr>
+            <w:r>
+              <w:rPr>
+                <w:rFonts w:ascii="TH SarabunPSK" w:hAnsi="TH SarabunPSK" w:cs="TH SarabunPSK"/>
+                <w:sz w:val="32"/>
+                <w:szCs w:val="32"/>
+                <w:lang w:bidi="th-TH"/>
+              </w:rPr>
+              <w:t>-</w:t>
+            </w:r>
           </w:p>
         </w:tc>
         <w:tc>
@@ -14877,6 +16984,15 @@
                 <w:lang w:bidi="th-TH"/>
               </w:rPr>
             </w:pPr>
+            <w:r>
+              <w:rPr>
+                <w:rFonts w:ascii="TH SarabunPSK" w:hAnsi="TH SarabunPSK" w:cs="TH SarabunPSK"/>
+                <w:sz w:val="32"/>
+                <w:szCs w:val="32"/>
+                <w:lang w:bidi="th-TH"/>
+              </w:rPr>
+              <w:t>-</w:t>
+            </w:r>
           </w:p>
         </w:tc>
         <w:tc>
@@ -14898,6 +17014,15 @@
                 <w:lang w:bidi="th-TH"/>
               </w:rPr>
             </w:pPr>
+            <w:r>
+              <w:rPr>
+                <w:rFonts w:ascii="TH SarabunPSK" w:hAnsi="TH SarabunPSK" w:cs="TH SarabunPSK"/>
+                <w:sz w:val="32"/>
+                <w:szCs w:val="32"/>
+                <w:lang w:bidi="th-TH"/>
+              </w:rPr>
+              <w:t>-</w:t>
+            </w:r>
           </w:p>
         </w:tc>
         <w:tc>
@@ -14919,6 +17044,15 @@
                 <w:lang w:bidi="th-TH"/>
               </w:rPr>
             </w:pPr>
+            <w:r>
+              <w:rPr>
+                <w:rFonts w:ascii="TH SarabunPSK" w:hAnsi="TH SarabunPSK" w:cs="TH SarabunPSK"/>
+                <w:sz w:val="32"/>
+                <w:szCs w:val="32"/>
+                <w:lang w:bidi="th-TH"/>
+              </w:rPr>
+              <w:t>-</w:t>
+            </w:r>
           </w:p>
         </w:tc>
       </w:tr>
@@ -14997,7 +17131,7 @@
 <w:hdr xmlns:wpc="http://schemas.microsoft.com/office/word/2010/wordprocessingCanvas" xmlns:cx="http://schemas.microsoft.com/office/drawing/2014/chartex" xmlns:cx1="http://schemas.microsoft.com/office/drawing/2015/9/8/chartex" xmlns:cx2="http://schemas.microsoft.com/office/drawing/2015/10/21/chartex" xmlns:cx3="http://schemas.microsoft.com/office/drawing/2016/5/9/chartex" xmlns:cx4="http://schemas.microsoft.com/office/drawing/2016/5/10/chartex" xmlns:cx5="http://schemas.microsoft.com/office/drawing/2016/5/11/chartex" xmlns:cx6="http://schemas.microsoft.com/office/drawing/2016/5/12/chartex" xmlns:cx7="http://schemas.microsoft.com/office/drawing/2016/5/13/chartex" xmlns:cx8="http://schemas.microsoft.com/office/drawing/2016/5/14/chartex" xmlns:mc="http://schemas.openxmlformats.org/markup-compatibility/2006" xmlns:aink="http://schemas.microsoft.com/office/drawing/2016/ink" xmlns:am3d="http://schemas.microsoft.com/office/drawing/2017/model3d" xmlns:o="urn:schemas-microsoft-com:office:office" xmlns:oel="http://schemas.microsoft.com/office/2019/extlst" xmlns:r="http://schemas.openxmlformats.org/officeDocument/2006/relationships" xmlns:m="http://schemas.openxmlformats.org/officeDocument/2006/math" xmlns:v="urn:schemas-microsoft-com:vml" xmlns:wp14="http://schemas.microsoft.com/office/word/2010/wordprocessingDrawing" xmlns:wp="http://schemas.openxmlformats.org/drawingml/2006/wordprocessingDrawing" xmlns:w10="urn:schemas-microsoft-com:office:word" xmlns:w="http://schemas.openxmlformats.org/wordprocessingml/2006/main" xmlns:w14="http://schemas.microsoft.com/office/word/2010/wordml" xmlns:w15="http://schemas.microsoft.com/office/word/2012/wordml" xmlns:w16cex="http://schemas.microsoft.com/office/word/2018/wordml/cex" xmlns:w16cid="http://schemas.microsoft.com/office/word/2016/wordml/cid" xmlns:w16="http://schemas.microsoft.com/office/word/2018/wordml" xmlns:w16du="http://schemas.microsoft.com/office/word/2023/wordml/word16du" xmlns:w16sdtdh="http://schemas.microsoft.com/office/word/2020/wordml/sdtdatahash" xmlns:w16sdtfl="http://schemas.microsoft.com/office/word/2024/wordml/sdtformatlock" xmlns:w16se="http://schemas.microsoft.com/office/word/2015/wordml/symex" xmlns:wpg="http://schemas.microsoft.com/office/word/2010/wordprocessingGroup" xmlns:wpi="http://schemas.microsoft.com/office/word/2010/wordprocessingInk" xmlns:wne="http://schemas.microsoft.com/office/word/2006/wordml" xmlns:wps="http://schemas.microsoft.com/office/word/2010/wordprocessingShape" mc:Ignorable="w14 w15 w16se w16cid w16 w16cex w16sdtdh w16sdtfl w16du wp14">
   <w:p>
     <w:pPr>
-      <w:pStyle w:val="Header"/>
+      <w:pStyle w:val="a3"/>
       <w:rPr>
         <w:rFonts w:ascii="TH SarabunPSK" w:hAnsi="TH SarabunPSK" w:cs="TH SarabunPSK"/>
         <w:b/>
@@ -15181,7 +17315,7 @@
   </w:p>
   <w:p>
     <w:pPr>
-      <w:pStyle w:val="Header"/>
+      <w:pStyle w:val="a3"/>
       <w:rPr>
         <w:rFonts w:ascii="TH SarabunPSK" w:hAnsi="TH SarabunPSK" w:cs="TH SarabunPSK"/>
         <w:b/>
@@ -15337,6 +17471,155 @@
 <file path=word/numbering.xml><?xml version="1.0" encoding="utf-8"?>
 <w:numbering xmlns:wpc="http://schemas.microsoft.com/office/word/2010/wordprocessingCanvas" xmlns:cx="http://schemas.microsoft.com/office/drawing/2014/chartex" xmlns:cx1="http://schemas.microsoft.com/office/drawing/2015/9/8/chartex" xmlns:cx2="http://schemas.microsoft.com/office/drawing/2015/10/21/chartex" xmlns:cx3="http://schemas.microsoft.com/office/drawing/2016/5/9/chartex" xmlns:cx4="http://schemas.microsoft.com/office/drawing/2016/5/10/chartex" xmlns:cx5="http://schemas.microsoft.com/office/drawing/2016/5/11/chartex" xmlns:cx6="http://schemas.microsoft.com/office/drawing/2016/5/12/chartex" xmlns:cx7="http://schemas.microsoft.com/office/drawing/2016/5/13/chartex" xmlns:cx8="http://schemas.microsoft.com/office/drawing/2016/5/14/chartex" xmlns:mc="http://schemas.openxmlformats.org/markup-compatibility/2006" xmlns:aink="http://schemas.microsoft.com/office/drawing/2016/ink" xmlns:am3d="http://schemas.microsoft.com/office/drawing/2017/model3d" xmlns:o="urn:schemas-microsoft-com:office:office" xmlns:oel="http://schemas.microsoft.com/office/2019/extlst" xmlns:r="http://schemas.openxmlformats.org/officeDocument/2006/relationships" xmlns:m="http://schemas.openxmlformats.org/officeDocument/2006/math" xmlns:v="urn:schemas-microsoft-com:vml" xmlns:wp14="http://schemas.microsoft.com/office/word/2010/wordprocessingDrawing" xmlns:wp="http://schemas.openxmlformats.org/drawingml/2006/wordprocessingDrawing" xmlns:w10="urn:schemas-microsoft-com:office:word" xmlns:w="http://schemas.openxmlformats.org/wordprocessingml/2006/main" xmlns:w14="http://schemas.microsoft.com/office/word/2010/wordml" xmlns:w15="http://schemas.microsoft.com/office/word/2012/wordml" xmlns:w16cex="http://schemas.microsoft.com/office/word/2018/wordml/cex" xmlns:w16cid="http://schemas.microsoft.com/office/word/2016/wordml/cid" xmlns:w16="http://schemas.microsoft.com/office/word/2018/wordml" xmlns:w16du="http://schemas.microsoft.com/office/word/2023/wordml/word16du" xmlns:w16sdtdh="http://schemas.microsoft.com/office/word/2020/wordml/sdtdatahash" xmlns:w16sdtfl="http://schemas.microsoft.com/office/word/2024/wordml/sdtformatlock" xmlns:w16se="http://schemas.microsoft.com/office/word/2015/wordml/symex" xmlns:wpg="http://schemas.microsoft.com/office/word/2010/wordprocessingGroup" xmlns:wpi="http://schemas.microsoft.com/office/word/2010/wordprocessingInk" xmlns:wne="http://schemas.microsoft.com/office/word/2006/wordml" xmlns:wps="http://schemas.microsoft.com/office/word/2010/wordprocessingShape" mc:Ignorable="w14 w15 w16se w16cid w16 w16cex w16sdtdh w16sdtfl w16du wp14">
   <w:abstractNum w:abstractNumId="0" w15:restartNumberingAfterBreak="0">
+    <w:nsid w:val="178F033D"/>
+    <w:multiLevelType w:val="multilevel"/>
+    <w:tmpl w:val="E19A8DD4"/>
+    <w:lvl w:ilvl="0">
+      <w:start w:val="1"/>
+      <w:numFmt w:val="bullet"/>
+      <w:lvlText w:val=""/>
+      <w:lvlJc w:val="left"/>
+      <w:pPr>
+        <w:tabs>
+          <w:tab w:val="num" w:pos="720"/>
+        </w:tabs>
+        <w:ind w:left="720" w:hanging="360"/>
+      </w:pPr>
+      <w:rPr>
+        <w:rFonts w:ascii="Symbol" w:hAnsi="Symbol" w:hint="default"/>
+        <w:sz w:val="20"/>
+      </w:rPr>
+    </w:lvl>
+    <w:lvl w:ilvl="1" w:tentative="1">
+      <w:start w:val="1"/>
+      <w:numFmt w:val="bullet"/>
+      <w:lvlText w:val="o"/>
+      <w:lvlJc w:val="left"/>
+      <w:pPr>
+        <w:tabs>
+          <w:tab w:val="num" w:pos="1440"/>
+        </w:tabs>
+        <w:ind w:left="1440" w:hanging="360"/>
+      </w:pPr>
+      <w:rPr>
+        <w:rFonts w:ascii="Courier New" w:hAnsi="Courier New" w:hint="default"/>
+        <w:sz w:val="20"/>
+      </w:rPr>
+    </w:lvl>
+    <w:lvl w:ilvl="2" w:tentative="1">
+      <w:start w:val="1"/>
+      <w:numFmt w:val="bullet"/>
+      <w:lvlText w:val=""/>
+      <w:lvlJc w:val="left"/>
+      <w:pPr>
+        <w:tabs>
+          <w:tab w:val="num" w:pos="2160"/>
+        </w:tabs>
+        <w:ind w:left="2160" w:hanging="360"/>
+      </w:pPr>
+      <w:rPr>
+        <w:rFonts w:ascii="Wingdings" w:hAnsi="Wingdings" w:hint="default"/>
+        <w:sz w:val="20"/>
+      </w:rPr>
+    </w:lvl>
+    <w:lvl w:ilvl="3" w:tentative="1">
+      <w:start w:val="1"/>
+      <w:numFmt w:val="bullet"/>
+      <w:lvlText w:val=""/>
+      <w:lvlJc w:val="left"/>
+      <w:pPr>
+        <w:tabs>
+          <w:tab w:val="num" w:pos="2880"/>
+        </w:tabs>
+        <w:ind w:left="2880" w:hanging="360"/>
+      </w:pPr>
+      <w:rPr>
+        <w:rFonts w:ascii="Wingdings" w:hAnsi="Wingdings" w:hint="default"/>
+        <w:sz w:val="20"/>
+      </w:rPr>
+    </w:lvl>
+    <w:lvl w:ilvl="4" w:tentative="1">
+      <w:start w:val="1"/>
+      <w:numFmt w:val="bullet"/>
+      <w:lvlText w:val=""/>
+      <w:lvlJc w:val="left"/>
+      <w:pPr>
+        <w:tabs>
+          <w:tab w:val="num" w:pos="3600"/>
+        </w:tabs>
+        <w:ind w:left="3600" w:hanging="360"/>
+      </w:pPr>
+      <w:rPr>
+        <w:rFonts w:ascii="Wingdings" w:hAnsi="Wingdings" w:hint="default"/>
+        <w:sz w:val="20"/>
+      </w:rPr>
+    </w:lvl>
+    <w:lvl w:ilvl="5" w:tentative="1">
+      <w:start w:val="1"/>
+      <w:numFmt w:val="bullet"/>
+      <w:lvlText w:val=""/>
+      <w:lvlJc w:val="left"/>
+      <w:pPr>
+        <w:tabs>
+          <w:tab w:val="num" w:pos="4320"/>
+        </w:tabs>
+        <w:ind w:left="4320" w:hanging="360"/>
+      </w:pPr>
+      <w:rPr>
+        <w:rFonts w:ascii="Wingdings" w:hAnsi="Wingdings" w:hint="default"/>
+        <w:sz w:val="20"/>
+      </w:rPr>
+    </w:lvl>
+    <w:lvl w:ilvl="6" w:tentative="1">
+      <w:start w:val="1"/>
+      <w:numFmt w:val="bullet"/>
+      <w:lvlText w:val=""/>
+      <w:lvlJc w:val="left"/>
+      <w:pPr>
+        <w:tabs>
+          <w:tab w:val="num" w:pos="5040"/>
+        </w:tabs>
+        <w:ind w:left="5040" w:hanging="360"/>
+      </w:pPr>
+      <w:rPr>
+        <w:rFonts w:ascii="Wingdings" w:hAnsi="Wingdings" w:hint="default"/>
+        <w:sz w:val="20"/>
+      </w:rPr>
+    </w:lvl>
+    <w:lvl w:ilvl="7" w:tentative="1">
+      <w:start w:val="1"/>
+      <w:numFmt w:val="bullet"/>
+      <w:lvlText w:val=""/>
+      <w:lvlJc w:val="left"/>
+      <w:pPr>
+        <w:tabs>
+          <w:tab w:val="num" w:pos="5760"/>
+        </w:tabs>
+        <w:ind w:left="5760" w:hanging="360"/>
+      </w:pPr>
+      <w:rPr>
+        <w:rFonts w:ascii="Wingdings" w:hAnsi="Wingdings" w:hint="default"/>
+        <w:sz w:val="20"/>
+      </w:rPr>
+    </w:lvl>
+    <w:lvl w:ilvl="8" w:tentative="1">
+      <w:start w:val="1"/>
+      <w:numFmt w:val="bullet"/>
+      <w:lvlText w:val=""/>
+      <w:lvlJc w:val="left"/>
+      <w:pPr>
+        <w:tabs>
+          <w:tab w:val="num" w:pos="6480"/>
+        </w:tabs>
+        <w:ind w:left="6480" w:hanging="360"/>
+      </w:pPr>
+      <w:rPr>
+        <w:rFonts w:ascii="Wingdings" w:hAnsi="Wingdings" w:hint="default"/>
+        <w:sz w:val="20"/>
+      </w:rPr>
+    </w:lvl>
+  </w:abstractNum>
+  <w:abstractNum w:abstractNumId="1" w15:restartNumberingAfterBreak="0">
     <w:nsid w:val="1B567B81"/>
     <w:multiLevelType w:val="multilevel"/>
     <w:tmpl w:val="C7720902"/>
@@ -15449,7 +17732,7 @@
       </w:rPr>
     </w:lvl>
   </w:abstractNum>
-  <w:abstractNum w:abstractNumId="1" w15:restartNumberingAfterBreak="0">
+  <w:abstractNum w:abstractNumId="2" w15:restartNumberingAfterBreak="0">
     <w:nsid w:val="20F3469D"/>
     <w:multiLevelType w:val="hybridMultilevel"/>
     <w:tmpl w:val="10A84C04"/>
@@ -15538,7 +17821,7 @@
       </w:pPr>
     </w:lvl>
   </w:abstractNum>
-  <w:abstractNum w:abstractNumId="2" w15:restartNumberingAfterBreak="0">
+  <w:abstractNum w:abstractNumId="3" w15:restartNumberingAfterBreak="0">
     <w:nsid w:val="23C43F5E"/>
     <w:multiLevelType w:val="hybridMultilevel"/>
     <w:tmpl w:val="DF182A40"/>
@@ -15627,7 +17910,7 @@
       </w:pPr>
     </w:lvl>
   </w:abstractNum>
-  <w:abstractNum w:abstractNumId="3" w15:restartNumberingAfterBreak="0">
+  <w:abstractNum w:abstractNumId="4" w15:restartNumberingAfterBreak="0">
     <w:nsid w:val="27EF2E06"/>
     <w:multiLevelType w:val="hybridMultilevel"/>
     <w:tmpl w:val="DF182A40"/>
@@ -15716,7 +17999,7 @@
       </w:pPr>
     </w:lvl>
   </w:abstractNum>
-  <w:abstractNum w:abstractNumId="4" w15:restartNumberingAfterBreak="0">
+  <w:abstractNum w:abstractNumId="5" w15:restartNumberingAfterBreak="0">
     <w:nsid w:val="2AD85948"/>
     <w:multiLevelType w:val="hybridMultilevel"/>
     <w:tmpl w:val="B53065B6"/>
@@ -15805,7 +18088,7 @@
       </w:pPr>
     </w:lvl>
   </w:abstractNum>
-  <w:abstractNum w:abstractNumId="5" w15:restartNumberingAfterBreak="0">
+  <w:abstractNum w:abstractNumId="6" w15:restartNumberingAfterBreak="0">
     <w:nsid w:val="2B3418E2"/>
     <w:multiLevelType w:val="hybridMultilevel"/>
     <w:tmpl w:val="DF182A40"/>
@@ -15894,7 +18177,7 @@
       </w:pPr>
     </w:lvl>
   </w:abstractNum>
-  <w:abstractNum w:abstractNumId="6" w15:restartNumberingAfterBreak="0">
+  <w:abstractNum w:abstractNumId="7" w15:restartNumberingAfterBreak="0">
     <w:nsid w:val="2F6040D9"/>
     <w:multiLevelType w:val="hybridMultilevel"/>
     <w:tmpl w:val="DF182A40"/>
@@ -15983,7 +18266,7 @@
       </w:pPr>
     </w:lvl>
   </w:abstractNum>
-  <w:abstractNum w:abstractNumId="7" w15:restartNumberingAfterBreak="0">
+  <w:abstractNum w:abstractNumId="8" w15:restartNumberingAfterBreak="0">
     <w:nsid w:val="34CD5B7F"/>
     <w:multiLevelType w:val="hybridMultilevel"/>
     <w:tmpl w:val="10A84C04"/>
@@ -16072,7 +18355,7 @@
       </w:pPr>
     </w:lvl>
   </w:abstractNum>
-  <w:abstractNum w:abstractNumId="8" w15:restartNumberingAfterBreak="0">
+  <w:abstractNum w:abstractNumId="9" w15:restartNumberingAfterBreak="0">
     <w:nsid w:val="39AF2D4F"/>
     <w:multiLevelType w:val="hybridMultilevel"/>
     <w:tmpl w:val="14543E86"/>
@@ -16162,7 +18445,7 @@
       </w:pPr>
     </w:lvl>
   </w:abstractNum>
-  <w:abstractNum w:abstractNumId="9" w15:restartNumberingAfterBreak="0">
+  <w:abstractNum w:abstractNumId="10" w15:restartNumberingAfterBreak="0">
     <w:nsid w:val="3C165D3F"/>
     <w:multiLevelType w:val="hybridMultilevel"/>
     <w:tmpl w:val="DF182A40"/>
@@ -16251,7 +18534,7 @@
       </w:pPr>
     </w:lvl>
   </w:abstractNum>
-  <w:abstractNum w:abstractNumId="10" w15:restartNumberingAfterBreak="0">
+  <w:abstractNum w:abstractNumId="11" w15:restartNumberingAfterBreak="0">
     <w:nsid w:val="46794DAE"/>
     <w:multiLevelType w:val="hybridMultilevel"/>
     <w:tmpl w:val="DF182A40"/>
@@ -16340,7 +18623,7 @@
       </w:pPr>
     </w:lvl>
   </w:abstractNum>
-  <w:abstractNum w:abstractNumId="11" w15:restartNumberingAfterBreak="0">
+  <w:abstractNum w:abstractNumId="12" w15:restartNumberingAfterBreak="0">
     <w:nsid w:val="47636BE0"/>
     <w:multiLevelType w:val="hybridMultilevel"/>
     <w:tmpl w:val="DF182A40"/>
@@ -16429,7 +18712,7 @@
       </w:pPr>
     </w:lvl>
   </w:abstractNum>
-  <w:abstractNum w:abstractNumId="12" w15:restartNumberingAfterBreak="0">
+  <w:abstractNum w:abstractNumId="13" w15:restartNumberingAfterBreak="0">
     <w:nsid w:val="495A4482"/>
     <w:multiLevelType w:val="hybridMultilevel"/>
     <w:tmpl w:val="DF182A40"/>
@@ -16518,7 +18801,7 @@
       </w:pPr>
     </w:lvl>
   </w:abstractNum>
-  <w:abstractNum w:abstractNumId="13" w15:restartNumberingAfterBreak="0">
+  <w:abstractNum w:abstractNumId="14" w15:restartNumberingAfterBreak="0">
     <w:nsid w:val="590C5CF9"/>
     <w:multiLevelType w:val="hybridMultilevel"/>
     <w:tmpl w:val="DF182A40"/>
@@ -16607,7 +18890,7 @@
       </w:pPr>
     </w:lvl>
   </w:abstractNum>
-  <w:abstractNum w:abstractNumId="14" w15:restartNumberingAfterBreak="0">
+  <w:abstractNum w:abstractNumId="15" w15:restartNumberingAfterBreak="0">
     <w:nsid w:val="62A219E0"/>
     <w:multiLevelType w:val="hybridMultilevel"/>
     <w:tmpl w:val="9DB49342"/>
@@ -16696,7 +18979,156 @@
       </w:pPr>
     </w:lvl>
   </w:abstractNum>
-  <w:abstractNum w:abstractNumId="15" w15:restartNumberingAfterBreak="0">
+  <w:abstractNum w:abstractNumId="16" w15:restartNumberingAfterBreak="0">
+    <w:nsid w:val="668845A6"/>
+    <w:multiLevelType w:val="multilevel"/>
+    <w:tmpl w:val="6EE263C0"/>
+    <w:lvl w:ilvl="0">
+      <w:start w:val="1"/>
+      <w:numFmt w:val="bullet"/>
+      <w:lvlText w:val=""/>
+      <w:lvlJc w:val="left"/>
+      <w:pPr>
+        <w:tabs>
+          <w:tab w:val="num" w:pos="720"/>
+        </w:tabs>
+        <w:ind w:left="720" w:hanging="360"/>
+      </w:pPr>
+      <w:rPr>
+        <w:rFonts w:ascii="Symbol" w:hAnsi="Symbol" w:hint="default"/>
+        <w:sz w:val="20"/>
+      </w:rPr>
+    </w:lvl>
+    <w:lvl w:ilvl="1" w:tentative="1">
+      <w:start w:val="1"/>
+      <w:numFmt w:val="bullet"/>
+      <w:lvlText w:val="o"/>
+      <w:lvlJc w:val="left"/>
+      <w:pPr>
+        <w:tabs>
+          <w:tab w:val="num" w:pos="1440"/>
+        </w:tabs>
+        <w:ind w:left="1440" w:hanging="360"/>
+      </w:pPr>
+      <w:rPr>
+        <w:rFonts w:ascii="Courier New" w:hAnsi="Courier New" w:hint="default"/>
+        <w:sz w:val="20"/>
+      </w:rPr>
+    </w:lvl>
+    <w:lvl w:ilvl="2" w:tentative="1">
+      <w:start w:val="1"/>
+      <w:numFmt w:val="bullet"/>
+      <w:lvlText w:val=""/>
+      <w:lvlJc w:val="left"/>
+      <w:pPr>
+        <w:tabs>
+          <w:tab w:val="num" w:pos="2160"/>
+        </w:tabs>
+        <w:ind w:left="2160" w:hanging="360"/>
+      </w:pPr>
+      <w:rPr>
+        <w:rFonts w:ascii="Wingdings" w:hAnsi="Wingdings" w:hint="default"/>
+        <w:sz w:val="20"/>
+      </w:rPr>
+    </w:lvl>
+    <w:lvl w:ilvl="3" w:tentative="1">
+      <w:start w:val="1"/>
+      <w:numFmt w:val="bullet"/>
+      <w:lvlText w:val=""/>
+      <w:lvlJc w:val="left"/>
+      <w:pPr>
+        <w:tabs>
+          <w:tab w:val="num" w:pos="2880"/>
+        </w:tabs>
+        <w:ind w:left="2880" w:hanging="360"/>
+      </w:pPr>
+      <w:rPr>
+        <w:rFonts w:ascii="Wingdings" w:hAnsi="Wingdings" w:hint="default"/>
+        <w:sz w:val="20"/>
+      </w:rPr>
+    </w:lvl>
+    <w:lvl w:ilvl="4" w:tentative="1">
+      <w:start w:val="1"/>
+      <w:numFmt w:val="bullet"/>
+      <w:lvlText w:val=""/>
+      <w:lvlJc w:val="left"/>
+      <w:pPr>
+        <w:tabs>
+          <w:tab w:val="num" w:pos="3600"/>
+        </w:tabs>
+        <w:ind w:left="3600" w:hanging="360"/>
+      </w:pPr>
+      <w:rPr>
+        <w:rFonts w:ascii="Wingdings" w:hAnsi="Wingdings" w:hint="default"/>
+        <w:sz w:val="20"/>
+      </w:rPr>
+    </w:lvl>
+    <w:lvl w:ilvl="5" w:tentative="1">
+      <w:start w:val="1"/>
+      <w:numFmt w:val="bullet"/>
+      <w:lvlText w:val=""/>
+      <w:lvlJc w:val="left"/>
+      <w:pPr>
+        <w:tabs>
+          <w:tab w:val="num" w:pos="4320"/>
+        </w:tabs>
+        <w:ind w:left="4320" w:hanging="360"/>
+      </w:pPr>
+      <w:rPr>
+        <w:rFonts w:ascii="Wingdings" w:hAnsi="Wingdings" w:hint="default"/>
+        <w:sz w:val="20"/>
+      </w:rPr>
+    </w:lvl>
+    <w:lvl w:ilvl="6" w:tentative="1">
+      <w:start w:val="1"/>
+      <w:numFmt w:val="bullet"/>
+      <w:lvlText w:val=""/>
+      <w:lvlJc w:val="left"/>
+      <w:pPr>
+        <w:tabs>
+          <w:tab w:val="num" w:pos="5040"/>
+        </w:tabs>
+        <w:ind w:left="5040" w:hanging="360"/>
+      </w:pPr>
+      <w:rPr>
+        <w:rFonts w:ascii="Wingdings" w:hAnsi="Wingdings" w:hint="default"/>
+        <w:sz w:val="20"/>
+      </w:rPr>
+    </w:lvl>
+    <w:lvl w:ilvl="7" w:tentative="1">
+      <w:start w:val="1"/>
+      <w:numFmt w:val="bullet"/>
+      <w:lvlText w:val=""/>
+      <w:lvlJc w:val="left"/>
+      <w:pPr>
+        <w:tabs>
+          <w:tab w:val="num" w:pos="5760"/>
+        </w:tabs>
+        <w:ind w:left="5760" w:hanging="360"/>
+      </w:pPr>
+      <w:rPr>
+        <w:rFonts w:ascii="Wingdings" w:hAnsi="Wingdings" w:hint="default"/>
+        <w:sz w:val="20"/>
+      </w:rPr>
+    </w:lvl>
+    <w:lvl w:ilvl="8" w:tentative="1">
+      <w:start w:val="1"/>
+      <w:numFmt w:val="bullet"/>
+      <w:lvlText w:val=""/>
+      <w:lvlJc w:val="left"/>
+      <w:pPr>
+        <w:tabs>
+          <w:tab w:val="num" w:pos="6480"/>
+        </w:tabs>
+        <w:ind w:left="6480" w:hanging="360"/>
+      </w:pPr>
+      <w:rPr>
+        <w:rFonts w:ascii="Wingdings" w:hAnsi="Wingdings" w:hint="default"/>
+        <w:sz w:val="20"/>
+      </w:rPr>
+    </w:lvl>
+  </w:abstractNum>
+  <w:abstractNum w:abstractNumId="17" w15:restartNumberingAfterBreak="0">
     <w:nsid w:val="695B191B"/>
     <w:multiLevelType w:val="hybridMultilevel"/>
     <w:tmpl w:val="9DB49342"/>
@@ -16785,7 +19217,7 @@
       </w:pPr>
     </w:lvl>
   </w:abstractNum>
-  <w:abstractNum w:abstractNumId="16" w15:restartNumberingAfterBreak="0">
+  <w:abstractNum w:abstractNumId="18" w15:restartNumberingAfterBreak="0">
     <w:nsid w:val="7AC106F7"/>
     <w:multiLevelType w:val="hybridMultilevel"/>
     <w:tmpl w:val="8ABAA59A"/>
@@ -16874,7 +19306,7 @@
       </w:pPr>
     </w:lvl>
   </w:abstractNum>
-  <w:abstractNum w:abstractNumId="17" w15:restartNumberingAfterBreak="0">
+  <w:abstractNum w:abstractNumId="19" w15:restartNumberingAfterBreak="0">
     <w:nsid w:val="7F40191E"/>
     <w:multiLevelType w:val="hybridMultilevel"/>
     <w:tmpl w:val="10A84C04"/>
@@ -16964,58 +19396,64 @@
     </w:lvl>
   </w:abstractNum>
   <w:num w:numId="1" w16cid:durableId="663629780">
-    <w:abstractNumId w:val="16"/>
+    <w:abstractNumId w:val="18"/>
   </w:num>
   <w:num w:numId="2" w16cid:durableId="581136962">
+    <w:abstractNumId w:val="1"/>
+  </w:num>
+  <w:num w:numId="3" w16cid:durableId="770131056">
+    <w:abstractNumId w:val="7"/>
+  </w:num>
+  <w:num w:numId="4" w16cid:durableId="1682275086">
+    <w:abstractNumId w:val="11"/>
+  </w:num>
+  <w:num w:numId="5" w16cid:durableId="1573270202">
+    <w:abstractNumId w:val="2"/>
+  </w:num>
+  <w:num w:numId="6" w16cid:durableId="954798757">
+    <w:abstractNumId w:val="19"/>
+  </w:num>
+  <w:num w:numId="7" w16cid:durableId="859584482">
+    <w:abstractNumId w:val="15"/>
+  </w:num>
+  <w:num w:numId="8" w16cid:durableId="1137450962">
+    <w:abstractNumId w:val="8"/>
+  </w:num>
+  <w:num w:numId="9" w16cid:durableId="694117963">
+    <w:abstractNumId w:val="17"/>
+  </w:num>
+  <w:num w:numId="10" w16cid:durableId="1718355521">
+    <w:abstractNumId w:val="9"/>
+  </w:num>
+  <w:num w:numId="11" w16cid:durableId="1031494071">
+    <w:abstractNumId w:val="5"/>
+  </w:num>
+  <w:num w:numId="12" w16cid:durableId="319697078">
+    <w:abstractNumId w:val="4"/>
+  </w:num>
+  <w:num w:numId="13" w16cid:durableId="1330596765">
+    <w:abstractNumId w:val="13"/>
+  </w:num>
+  <w:num w:numId="14" w16cid:durableId="1726949968">
+    <w:abstractNumId w:val="3"/>
+  </w:num>
+  <w:num w:numId="15" w16cid:durableId="1660890394">
+    <w:abstractNumId w:val="10"/>
+  </w:num>
+  <w:num w:numId="16" w16cid:durableId="1478644557">
+    <w:abstractNumId w:val="6"/>
+  </w:num>
+  <w:num w:numId="17" w16cid:durableId="678896133">
+    <w:abstractNumId w:val="12"/>
+  </w:num>
+  <w:num w:numId="18" w16cid:durableId="12151334">
+    <w:abstractNumId w:val="14"/>
+  </w:num>
+  <w:num w:numId="19" w16cid:durableId="1068306894">
     <w:abstractNumId w:val="0"/>
   </w:num>
-  <w:num w:numId="3" w16cid:durableId="770131056">
-    <w:abstractNumId w:val="6"/>
-  </w:num>
-  <w:num w:numId="4" w16cid:durableId="1682275086">
-    <w:abstractNumId w:val="10"/>
-  </w:num>
-  <w:num w:numId="5" w16cid:durableId="1573270202">
-    <w:abstractNumId w:val="1"/>
-  </w:num>
-  <w:num w:numId="6" w16cid:durableId="954798757">
-    <w:abstractNumId w:val="17"/>
-  </w:num>
-  <w:num w:numId="7" w16cid:durableId="859584482">
-    <w:abstractNumId w:val="14"/>
-  </w:num>
-  <w:num w:numId="8" w16cid:durableId="1137450962">
-    <w:abstractNumId w:val="7"/>
-  </w:num>
-  <w:num w:numId="9" w16cid:durableId="694117963">
-    <w:abstractNumId w:val="15"/>
-  </w:num>
-  <w:num w:numId="10" w16cid:durableId="1718355521">
-    <w:abstractNumId w:val="8"/>
-  </w:num>
-  <w:num w:numId="11" w16cid:durableId="1031494071">
-    <w:abstractNumId w:val="4"/>
-  </w:num>
-  <w:num w:numId="12" w16cid:durableId="319697078">
-    <w:abstractNumId w:val="3"/>
-  </w:num>
-  <w:num w:numId="13" w16cid:durableId="1330596765">
-    <w:abstractNumId w:val="12"/>
-  </w:num>
-  <w:num w:numId="14" w16cid:durableId="1726949968">
-    <w:abstractNumId w:val="2"/>
-  </w:num>
-  <w:num w:numId="15" w16cid:durableId="1660890394">
-    <w:abstractNumId w:val="9"/>
-  </w:num>
-  <w:num w:numId="16" w16cid:durableId="1478644557">
-    <w:abstractNumId w:val="5"/>
-  </w:num>
-  <w:num w:numId="17" w16cid:durableId="678896133">
-    <w:abstractNumId w:val="11"/>
-  </w:num>
-  <w:num w:numId="18" w16cid:durableId="12151334">
-    <w:abstractNumId w:val="13"/>
+  <w:num w:numId="20" w16cid:durableId="530072439">
+    <w:abstractNumId w:val="16"/>
   </w:num>
 </w:numbering>
 </file>
@@ -17415,17 +19853,16 @@
     <w:lsdException w:name="Unresolved Mention" w:semiHidden="1" w:unhideWhenUsed="1"/>
     <w:lsdException w:name="Smart Link" w:semiHidden="1" w:unhideWhenUsed="1"/>
   </w:latentStyles>
-  <w:style w:type="paragraph" w:default="1" w:styleId="Normal">
+  <w:style w:type="paragraph" w:default="1" w:styleId="a">
     <w:name w:val="Normal"/>
     <w:qFormat/>
   </w:style>
-  <w:style w:type="character" w:default="1" w:styleId="DefaultParagraphFont">
+  <w:style w:type="character" w:default="1" w:styleId="a0">
     <w:name w:val="Default Paragraph Font"/>
     <w:uiPriority w:val="1"/>
-    <w:semiHidden/>
     <w:unhideWhenUsed/>
   </w:style>
-  <w:style w:type="table" w:default="1" w:styleId="TableNormal">
+  <w:style w:type="table" w:default="1" w:styleId="a1">
     <w:name w:val="Normal Table"/>
     <w:uiPriority w:val="99"/>
     <w:semiHidden/>
@@ -17440,16 +19877,16 @@
       </w:tblCellMar>
     </w:tblPr>
   </w:style>
-  <w:style w:type="numbering" w:default="1" w:styleId="NoList">
+  <w:style w:type="numbering" w:default="1" w:styleId="a2">
     <w:name w:val="No List"/>
     <w:uiPriority w:val="99"/>
     <w:semiHidden/>
     <w:unhideWhenUsed/>
   </w:style>
-  <w:style w:type="paragraph" w:styleId="Header">
+  <w:style w:type="paragraph" w:styleId="a3">
     <w:name w:val="header"/>
-    <w:basedOn w:val="Normal"/>
-    <w:link w:val="HeaderChar"/>
+    <w:basedOn w:val="a"/>
+    <w:link w:val="a4"/>
     <w:uiPriority w:val="99"/>
     <w:unhideWhenUsed/>
     <w:rsid w:val="00C87900"/>
@@ -17461,17 +19898,17 @@
       <w:spacing w:after="0" w:line="240" w:lineRule="auto"/>
     </w:pPr>
   </w:style>
-  <w:style w:type="character" w:customStyle="1" w:styleId="HeaderChar">
-    <w:name w:val="Header Char"/>
-    <w:basedOn w:val="DefaultParagraphFont"/>
-    <w:link w:val="Header"/>
+  <w:style w:type="character" w:customStyle="1" w:styleId="a4">
+    <w:name w:val="หัวกระดาษ อักขระ"/>
+    <w:basedOn w:val="a0"/>
+    <w:link w:val="a3"/>
     <w:uiPriority w:val="99"/>
     <w:rsid w:val="00C87900"/>
   </w:style>
-  <w:style w:type="paragraph" w:styleId="Footer">
+  <w:style w:type="paragraph" w:styleId="a5">
     <w:name w:val="footer"/>
-    <w:basedOn w:val="Normal"/>
-    <w:link w:val="FooterChar"/>
+    <w:basedOn w:val="a"/>
+    <w:link w:val="a6"/>
     <w:uiPriority w:val="99"/>
     <w:unhideWhenUsed/>
     <w:rsid w:val="00C87900"/>
@@ -17483,16 +19920,16 @@
       <w:spacing w:after="0" w:line="240" w:lineRule="auto"/>
     </w:pPr>
   </w:style>
-  <w:style w:type="character" w:customStyle="1" w:styleId="FooterChar">
-    <w:name w:val="Footer Char"/>
-    <w:basedOn w:val="DefaultParagraphFont"/>
-    <w:link w:val="Footer"/>
+  <w:style w:type="character" w:customStyle="1" w:styleId="a6">
+    <w:name w:val="ท้ายกระดาษ อักขระ"/>
+    <w:basedOn w:val="a0"/>
+    <w:link w:val="a5"/>
     <w:uiPriority w:val="99"/>
     <w:rsid w:val="00C87900"/>
   </w:style>
-  <w:style w:type="paragraph" w:styleId="ListParagraph">
+  <w:style w:type="paragraph" w:styleId="a7">
     <w:name w:val="List Paragraph"/>
-    <w:basedOn w:val="Normal"/>
+    <w:basedOn w:val="a"/>
     <w:uiPriority w:val="34"/>
     <w:qFormat/>
     <w:rsid w:val="00C87900"/>
@@ -17501,9 +19938,9 @@
       <w:contextualSpacing/>
     </w:pPr>
   </w:style>
-  <w:style w:type="table" w:styleId="TableGrid">
+  <w:style w:type="table" w:styleId="a8">
     <w:name w:val="Table Grid"/>
-    <w:basedOn w:val="TableNormal"/>
+    <w:basedOn w:val="a1"/>
     <w:uiPriority w:val="39"/>
     <w:rsid w:val="00C2238F"/>
     <w:pPr>
@@ -17520,9 +19957,9 @@
       </w:tblBorders>
     </w:tblPr>
   </w:style>
-  <w:style w:type="character" w:styleId="Hyperlink">
+  <w:style w:type="character" w:styleId="a9">
     <w:name w:val="Hyperlink"/>
-    <w:basedOn w:val="DefaultParagraphFont"/>
+    <w:basedOn w:val="a0"/>
     <w:uiPriority w:val="99"/>
     <w:unhideWhenUsed/>
     <w:rsid w:val="00B77A1F"/>

</xml_diff>